<commit_message>
Finished initial test code for testing the communication protocol.
</commit_message>
<xml_diff>
--- a/DOC/Communication Protocol_1.0.1.docx
+++ b/DOC/Communication Protocol_1.0.1.docx
@@ -25,7 +25,13 @@
         <w:rPr>
           <w:lang w:val="et-EE"/>
         </w:rPr>
-        <w:t>.1</w:t>
+        <w:t>.</w:t>
+      </w:r>
+      <w:r>
+        <w:rPr>
+          <w:lang w:val="et-EE"/>
+        </w:rPr>
+        <w:t>2</w:t>
       </w:r>
     </w:p>
     <w:p>
@@ -87,6 +93,20 @@
         </w:rPr>
         <w:t xml:space="preserve"> Added physical signal description.</w:t>
       </w:r>
+      <w:r>
+        <w:rPr>
+          <w:lang w:val="et-EE"/>
+        </w:rPr>
+        <w:br/>
+        <w:t>1.0.2 – Added response code descriptions.</w:t>
+      </w:r>
+    </w:p>
+    <w:p>
+      <w:pPr>
+        <w:rPr>
+          <w:lang w:val="et-EE"/>
+        </w:rPr>
+      </w:pPr>
     </w:p>
     <w:sdt>
       <w:sdtPr>
@@ -118,8 +138,6 @@
             <w:t>Contents</w:t>
           </w:r>
         </w:p>
-        <w:bookmarkStart w:id="0" w:name="_GoBack"/>
-        <w:bookmarkEnd w:id="0"/>
         <w:p>
           <w:pPr>
             <w:pStyle w:val="TOC1"/>
@@ -157,7 +175,7 @@
             </w:rPr>
             <w:fldChar w:fldCharType="separate"/>
           </w:r>
-          <w:hyperlink w:anchor="_Toc523316662" w:history="1">
+          <w:hyperlink w:anchor="_Toc528743455" w:history="1">
             <w:r>
               <w:rPr>
                 <w:rStyle w:val="Hyperlink"/>
@@ -199,7 +217,7 @@
                 <w:noProof/>
                 <w:webHidden/>
               </w:rPr>
-              <w:instrText xml:space="preserve"> PAGEREF _Toc523316662 \h </w:instrText>
+              <w:instrText xml:space="preserve"> PAGEREF _Toc528743455 \h </w:instrText>
             </w:r>
             <w:r>
               <w:rPr>
@@ -243,7 +261,7 @@
               <w:lang w:val="et-EE" w:eastAsia="et-EE"/>
             </w:rPr>
           </w:pPr>
-          <w:hyperlink w:anchor="_Toc523316663" w:history="1">
+          <w:hyperlink w:anchor="_Toc528743456" w:history="1">
             <w:r>
               <w:rPr>
                 <w:rStyle w:val="Hyperlink"/>
@@ -285,7 +303,7 @@
                 <w:noProof/>
                 <w:webHidden/>
               </w:rPr>
-              <w:instrText xml:space="preserve"> PAGEREF _Toc523316663 \h </w:instrText>
+              <w:instrText xml:space="preserve"> PAGEREF _Toc528743456 \h </w:instrText>
             </w:r>
             <w:r>
               <w:rPr>
@@ -329,7 +347,7 @@
               <w:lang w:val="et-EE" w:eastAsia="et-EE"/>
             </w:rPr>
           </w:pPr>
-          <w:hyperlink w:anchor="_Toc523316664" w:history="1">
+          <w:hyperlink w:anchor="_Toc528743457" w:history="1">
             <w:r>
               <w:rPr>
                 <w:rStyle w:val="Hyperlink"/>
@@ -371,7 +389,7 @@
                 <w:noProof/>
                 <w:webHidden/>
               </w:rPr>
-              <w:instrText xml:space="preserve"> PAGEREF _Toc523316664 \h </w:instrText>
+              <w:instrText xml:space="preserve"> PAGEREF _Toc528743457 \h </w:instrText>
             </w:r>
             <w:r>
               <w:rPr>
@@ -415,7 +433,7 @@
               <w:lang w:val="et-EE" w:eastAsia="et-EE"/>
             </w:rPr>
           </w:pPr>
-          <w:hyperlink w:anchor="_Toc523316665" w:history="1">
+          <w:hyperlink w:anchor="_Toc528743458" w:history="1">
             <w:r>
               <w:rPr>
                 <w:rStyle w:val="Hyperlink"/>
@@ -457,7 +475,7 @@
                 <w:noProof/>
                 <w:webHidden/>
               </w:rPr>
-              <w:instrText xml:space="preserve"> PAGEREF _Toc523316665 \h </w:instrText>
+              <w:instrText xml:space="preserve"> PAGEREF _Toc528743458 \h </w:instrText>
             </w:r>
             <w:r>
               <w:rPr>
@@ -501,7 +519,7 @@
               <w:lang w:val="et-EE" w:eastAsia="et-EE"/>
             </w:rPr>
           </w:pPr>
-          <w:hyperlink w:anchor="_Toc523316666" w:history="1">
+          <w:hyperlink w:anchor="_Toc528743459" w:history="1">
             <w:r>
               <w:rPr>
                 <w:rStyle w:val="Hyperlink"/>
@@ -543,7 +561,7 @@
                 <w:noProof/>
                 <w:webHidden/>
               </w:rPr>
-              <w:instrText xml:space="preserve"> PAGEREF _Toc523316666 \h </w:instrText>
+              <w:instrText xml:space="preserve"> PAGEREF _Toc528743459 \h </w:instrText>
             </w:r>
             <w:r>
               <w:rPr>
@@ -587,7 +605,7 @@
               <w:lang w:val="et-EE" w:eastAsia="et-EE"/>
             </w:rPr>
           </w:pPr>
-          <w:hyperlink w:anchor="_Toc523316667" w:history="1">
+          <w:hyperlink w:anchor="_Toc528743460" w:history="1">
             <w:r>
               <w:rPr>
                 <w:rStyle w:val="Hyperlink"/>
@@ -631,7 +649,7 @@
                 <w:noProof/>
                 <w:webHidden/>
               </w:rPr>
-              <w:instrText xml:space="preserve"> PAGEREF _Toc523316667 \h </w:instrText>
+              <w:instrText xml:space="preserve"> PAGEREF _Toc528743460 \h </w:instrText>
             </w:r>
             <w:r>
               <w:rPr>
@@ -675,7 +693,7 @@
               <w:lang w:val="et-EE" w:eastAsia="et-EE"/>
             </w:rPr>
           </w:pPr>
-          <w:hyperlink w:anchor="_Toc523316668" w:history="1">
+          <w:hyperlink w:anchor="_Toc528743461" w:history="1">
             <w:r>
               <w:rPr>
                 <w:rStyle w:val="Hyperlink"/>
@@ -719,7 +737,7 @@
                 <w:noProof/>
                 <w:webHidden/>
               </w:rPr>
-              <w:instrText xml:space="preserve"> PAGEREF _Toc523316668 \h </w:instrText>
+              <w:instrText xml:space="preserve"> PAGEREF _Toc528743461 \h </w:instrText>
             </w:r>
             <w:r>
               <w:rPr>
@@ -763,7 +781,7 @@
               <w:lang w:val="et-EE" w:eastAsia="et-EE"/>
             </w:rPr>
           </w:pPr>
-          <w:hyperlink w:anchor="_Toc523316669" w:history="1">
+          <w:hyperlink w:anchor="_Toc528743462" w:history="1">
             <w:r>
               <w:rPr>
                 <w:rStyle w:val="Hyperlink"/>
@@ -805,7 +823,7 @@
                 <w:noProof/>
                 <w:webHidden/>
               </w:rPr>
-              <w:instrText xml:space="preserve"> PAGEREF _Toc523316669 \h </w:instrText>
+              <w:instrText xml:space="preserve"> PAGEREF _Toc528743462 \h </w:instrText>
             </w:r>
             <w:r>
               <w:rPr>
@@ -825,7 +843,7 @@
                 <w:noProof/>
                 <w:webHidden/>
               </w:rPr>
-              <w:t>4</w:t>
+              <w:t>5</w:t>
             </w:r>
             <w:r>
               <w:rPr>
@@ -849,7 +867,7 @@
               <w:lang w:val="et-EE" w:eastAsia="et-EE"/>
             </w:rPr>
           </w:pPr>
-          <w:hyperlink w:anchor="_Toc523316670" w:history="1">
+          <w:hyperlink w:anchor="_Toc528743463" w:history="1">
             <w:r>
               <w:rPr>
                 <w:rStyle w:val="Hyperlink"/>
@@ -891,7 +909,7 @@
                 <w:noProof/>
                 <w:webHidden/>
               </w:rPr>
-              <w:instrText xml:space="preserve"> PAGEREF _Toc523316670 \h </w:instrText>
+              <w:instrText xml:space="preserve"> PAGEREF _Toc528743463 \h </w:instrText>
             </w:r>
             <w:r>
               <w:rPr>
@@ -935,7 +953,7 @@
               <w:lang w:val="et-EE" w:eastAsia="et-EE"/>
             </w:rPr>
           </w:pPr>
-          <w:hyperlink w:anchor="_Toc523316671" w:history="1">
+          <w:hyperlink w:anchor="_Toc528743464" w:history="1">
             <w:r>
               <w:rPr>
                 <w:rStyle w:val="Hyperlink"/>
@@ -977,7 +995,7 @@
                 <w:noProof/>
                 <w:webHidden/>
               </w:rPr>
-              <w:instrText xml:space="preserve"> PAGEREF _Toc523316671 \h </w:instrText>
+              <w:instrText xml:space="preserve"> PAGEREF _Toc528743464 \h </w:instrText>
             </w:r>
             <w:r>
               <w:rPr>
@@ -997,7 +1015,7 @@
                 <w:noProof/>
                 <w:webHidden/>
               </w:rPr>
-              <w:t>5</w:t>
+              <w:t>6</w:t>
             </w:r>
             <w:r>
               <w:rPr>
@@ -1031,80 +1049,82 @@
       <w:pPr>
         <w:pStyle w:val="Heading1"/>
       </w:pPr>
-      <w:bookmarkStart w:id="1" w:name="_Toc523316662"/>
+      <w:bookmarkStart w:id="0" w:name="_Toc528743455"/>
       <w:r>
         <w:t>Introduction</w:t>
       </w:r>
+      <w:bookmarkEnd w:id="0"/>
+    </w:p>
+    <w:p>
+      <w:pPr>
+        <w:rPr>
+          <w:lang w:val="et-EE"/>
+        </w:rPr>
+      </w:pPr>
+    </w:p>
+    <w:p>
+      <w:pPr>
+        <w:rPr>
+          <w:lang w:val="et-EE"/>
+        </w:rPr>
+      </w:pPr>
+      <w:r>
+        <w:rPr>
+          <w:lang w:val="et-EE"/>
+        </w:rPr>
+        <w:t>This document outlines a general</w:t>
+      </w:r>
+      <w:r>
+        <w:rPr>
+          <w:lang w:val="et-EE"/>
+        </w:rPr>
+        <w:t xml:space="preserve"> low-level</w:t>
+      </w:r>
+      <w:r>
+        <w:rPr>
+          <w:lang w:val="et-EE"/>
+        </w:rPr>
+        <w:t xml:space="preserve"> inter-processor communication </w:t>
+      </w:r>
+      <w:r>
+        <w:rPr>
+          <w:lang w:val="et-EE"/>
+        </w:rPr>
+        <w:t xml:space="preserve">design that </w:t>
+      </w:r>
+      <w:r>
+        <w:rPr>
+          <w:lang w:val="et-EE"/>
+        </w:rPr>
+        <w:t>will be</w:t>
+      </w:r>
+      <w:r>
+        <w:rPr>
+          <w:lang w:val="et-EE"/>
+        </w:rPr>
+        <w:t xml:space="preserve"> be used to drive a stepper motor controller. This is a draft and details are subject to change.</w:t>
+      </w:r>
+    </w:p>
+    <w:p>
+      <w:pPr>
+        <w:rPr>
+          <w:lang w:val="et-EE"/>
+        </w:rPr>
+      </w:pPr>
+      <w:r>
+        <w:rPr>
+          <w:lang w:val="et-EE"/>
+        </w:rPr>
+        <w:br w:type="page"/>
+      </w:r>
+      <w:bookmarkStart w:id="1" w:name="_GoBack"/>
       <w:bookmarkEnd w:id="1"/>
     </w:p>
     <w:p>
       <w:pPr>
-        <w:rPr>
-          <w:lang w:val="et-EE"/>
-        </w:rPr>
-      </w:pPr>
-    </w:p>
-    <w:p>
-      <w:pPr>
-        <w:rPr>
-          <w:lang w:val="et-EE"/>
-        </w:rPr>
-      </w:pPr>
-      <w:r>
-        <w:rPr>
-          <w:lang w:val="et-EE"/>
-        </w:rPr>
-        <w:t>This document outlines a general</w:t>
-      </w:r>
-      <w:r>
-        <w:rPr>
-          <w:lang w:val="et-EE"/>
-        </w:rPr>
-        <w:t xml:space="preserve"> low-level</w:t>
-      </w:r>
-      <w:r>
-        <w:rPr>
-          <w:lang w:val="et-EE"/>
-        </w:rPr>
-        <w:t xml:space="preserve"> inter-processor communication </w:t>
-      </w:r>
-      <w:r>
-        <w:rPr>
-          <w:lang w:val="et-EE"/>
-        </w:rPr>
-        <w:t xml:space="preserve">design that </w:t>
-      </w:r>
-      <w:r>
-        <w:rPr>
-          <w:lang w:val="et-EE"/>
-        </w:rPr>
-        <w:t>will be</w:t>
-      </w:r>
-      <w:r>
-        <w:rPr>
-          <w:lang w:val="et-EE"/>
-        </w:rPr>
-        <w:t xml:space="preserve"> be used to drive a stepper motor controller. This is a draft and details are subject to change.</w:t>
-      </w:r>
-    </w:p>
-    <w:p>
-      <w:pPr>
-        <w:rPr>
-          <w:lang w:val="et-EE"/>
-        </w:rPr>
-      </w:pPr>
-      <w:r>
-        <w:rPr>
-          <w:lang w:val="et-EE"/>
-        </w:rPr>
-        <w:br w:type="page"/>
-      </w:r>
-    </w:p>
-    <w:p>
-      <w:pPr>
         <w:pStyle w:val="Heading1"/>
       </w:pPr>
-      <w:bookmarkStart w:id="2" w:name="_Toc523316663"/>
+      <w:bookmarkStart w:id="2" w:name="_Toc528743456"/>
       <w:r>
         <w:lastRenderedPageBreak/>
         <w:t>Communication Protocol overview</w:t>
@@ -1158,10 +1178,10 @@
             <v:path o:extrusionok="f" gradientshapeok="t" o:connecttype="rect"/>
             <o:lock v:ext="edit" aspectratio="t"/>
           </v:shapetype>
-          <v:shape id="_x0000_i1030" type="#_x0000_t75" style="width:377.05pt;height:116.85pt" o:ole="">
+          <v:shape id="_x0000_i1025" type="#_x0000_t75" style="width:376.95pt;height:116.75pt" o:ole="">
             <v:imagedata r:id="rId6" o:title=""/>
           </v:shape>
-          <o:OLEObject Type="Embed" ProgID="Visio.Drawing.15" ShapeID="_x0000_i1030" DrawAspect="Content" ObjectID="_1597058532" r:id="rId7"/>
+          <o:OLEObject Type="Embed" ProgID="Visio.Drawing.15" ShapeID="_x0000_i1025" DrawAspect="Content" ObjectID="_1602485298" r:id="rId7"/>
         </w:object>
       </w:r>
     </w:p>
@@ -1169,7 +1189,7 @@
       <w:pPr>
         <w:pStyle w:val="Heading2"/>
       </w:pPr>
-      <w:bookmarkStart w:id="3" w:name="_Toc523316664"/>
+      <w:bookmarkStart w:id="3" w:name="_Toc528743457"/>
       <w:r>
         <w:t>SPI physical communication layer</w:t>
       </w:r>
@@ -1235,11 +1255,9 @@
             <w:tcW w:w="1696" w:type="dxa"/>
           </w:tcPr>
           <w:p>
-            <w:proofErr w:type="spellStart"/>
             <w:r>
               <w:t>Tx</w:t>
             </w:r>
-            <w:proofErr w:type="spellEnd"/>
           </w:p>
         </w:tc>
         <w:tc>
@@ -1424,7 +1442,7 @@
       <w:pPr>
         <w:pStyle w:val="Heading2"/>
       </w:pPr>
-      <w:bookmarkStart w:id="4" w:name="_Toc523316665"/>
+      <w:bookmarkStart w:id="4" w:name="_Toc528743458"/>
       <w:r>
         <w:lastRenderedPageBreak/>
         <w:t xml:space="preserve">SPI </w:t>
@@ -1528,10 +1546,10 @@
       </w:pPr>
       <w:r>
         <w:object w:dxaOrig="5236" w:dyaOrig="4500" w14:anchorId="0205CEF5">
-          <v:shape id="_x0000_i1026" type="#_x0000_t75" style="width:262.1pt;height:224.85pt" o:ole="">
+          <v:shape id="_x0000_i1026" type="#_x0000_t75" style="width:262pt;height:225.1pt" o:ole="">
             <v:imagedata r:id="rId9" o:title=""/>
           </v:shape>
-          <o:OLEObject Type="Embed" ProgID="Visio.Drawing.15" ShapeID="_x0000_i1026" DrawAspect="Content" ObjectID="_1597058533" r:id="rId10"/>
+          <o:OLEObject Type="Embed" ProgID="Visio.Drawing.15" ShapeID="_x0000_i1026" DrawAspect="Content" ObjectID="_1602485299" r:id="rId10"/>
         </w:object>
       </w:r>
     </w:p>
@@ -1558,10 +1576,10 @@
       </w:pPr>
       <w:r>
         <w:object w:dxaOrig="9346" w:dyaOrig="1980" w14:anchorId="4613EE85">
-          <v:shape id="_x0000_i1027" type="#_x0000_t75" style="width:489.45pt;height:103.6pt" o:ole="">
+          <v:shape id="_x0000_i1027" type="#_x0000_t75" style="width:489.5pt;height:103.45pt" o:ole="">
             <v:imagedata r:id="rId11" o:title=""/>
           </v:shape>
-          <o:OLEObject Type="Embed" ProgID="Visio.Drawing.15" ShapeID="_x0000_i1027" DrawAspect="Content" ObjectID="_1597058534" r:id="rId12"/>
+          <o:OLEObject Type="Embed" ProgID="Visio.Drawing.15" ShapeID="_x0000_i1027" DrawAspect="Content" ObjectID="_1602485300" r:id="rId12"/>
         </w:object>
       </w:r>
     </w:p>
@@ -1850,7 +1868,7 @@
       <w:pPr>
         <w:pStyle w:val="Heading2"/>
       </w:pPr>
-      <w:bookmarkStart w:id="5" w:name="_Toc523316666"/>
+      <w:bookmarkStart w:id="5" w:name="_Toc528743459"/>
       <w:r>
         <w:lastRenderedPageBreak/>
         <w:t>Packet structure</w:t>
@@ -2636,7 +2654,21 @@
                 <w:rFonts w:ascii="Calibri" w:eastAsia="Times New Roman" w:hAnsi="Calibri" w:cs="Calibri"/>
                 <w:color w:val="000000"/>
               </w:rPr>
-              <w:t xml:space="preserve"> - (N - 2)</w:t>
+              <w:t xml:space="preserve"> - (N - </w:t>
+            </w:r>
+            <w:r>
+              <w:rPr>
+                <w:rFonts w:ascii="Calibri" w:eastAsia="Times New Roman" w:hAnsi="Calibri" w:cs="Calibri"/>
+                <w:color w:val="000000"/>
+              </w:rPr>
+              <w:t>3</w:t>
+            </w:r>
+            <w:r>
+              <w:rPr>
+                <w:rFonts w:ascii="Calibri" w:eastAsia="Times New Roman" w:hAnsi="Calibri" w:cs="Calibri"/>
+                <w:color w:val="000000"/>
+              </w:rPr>
+              <w:t>)</w:t>
             </w:r>
           </w:p>
         </w:tc>
@@ -2734,7 +2766,56 @@
                 <w:rFonts w:ascii="Calibri" w:eastAsia="Times New Roman" w:hAnsi="Calibri" w:cs="Calibri"/>
                 <w:color w:val="000000"/>
               </w:rPr>
-              <w:t>(N-1) - N</w:t>
+              <w:t>(N-</w:t>
+            </w:r>
+            <w:r>
+              <w:rPr>
+                <w:rFonts w:ascii="Calibri" w:eastAsia="Times New Roman" w:hAnsi="Calibri" w:cs="Calibri"/>
+                <w:color w:val="000000"/>
+              </w:rPr>
+              <w:t>2</w:t>
+            </w:r>
+            <w:r>
+              <w:rPr>
+                <w:rFonts w:ascii="Calibri" w:eastAsia="Times New Roman" w:hAnsi="Calibri" w:cs="Calibri"/>
+                <w:color w:val="000000"/>
+              </w:rPr>
+              <w:t xml:space="preserve">) </w:t>
+            </w:r>
+            <w:r>
+              <w:rPr>
+                <w:rFonts w:ascii="Calibri" w:eastAsia="Times New Roman" w:hAnsi="Calibri" w:cs="Calibri"/>
+                <w:color w:val="000000"/>
+              </w:rPr>
+              <w:t>–</w:t>
+            </w:r>
+            <w:r>
+              <w:rPr>
+                <w:rFonts w:ascii="Calibri" w:eastAsia="Times New Roman" w:hAnsi="Calibri" w:cs="Calibri"/>
+                <w:color w:val="000000"/>
+              </w:rPr>
+              <w:t xml:space="preserve"> </w:t>
+            </w:r>
+            <w:r>
+              <w:rPr>
+                <w:rFonts w:ascii="Calibri" w:eastAsia="Times New Roman" w:hAnsi="Calibri" w:cs="Calibri"/>
+                <w:color w:val="000000"/>
+              </w:rPr>
+              <w:t>(</w:t>
+            </w:r>
+            <w:r>
+              <w:rPr>
+                <w:rFonts w:ascii="Calibri" w:eastAsia="Times New Roman" w:hAnsi="Calibri" w:cs="Calibri"/>
+                <w:color w:val="000000"/>
+              </w:rPr>
+              <w:t>N</w:t>
+            </w:r>
+            <w:r>
+              <w:rPr>
+                <w:rFonts w:ascii="Calibri" w:eastAsia="Times New Roman" w:hAnsi="Calibri" w:cs="Calibri"/>
+                <w:color w:val="000000"/>
+              </w:rPr>
+              <w:t xml:space="preserve"> – 1)</w:t>
             </w:r>
           </w:p>
         </w:tc>
@@ -2860,7 +2941,7 @@
                 <w:rFonts w:ascii="Calibri" w:eastAsia="Times New Roman" w:hAnsi="Calibri" w:cs="Calibri"/>
                 <w:color w:val="000000"/>
               </w:rPr>
-              <w:t>(N + 1) - 127</w:t>
+              <w:t>(N) - 127</w:t>
             </w:r>
           </w:p>
         </w:tc>
@@ -2911,7 +2992,7 @@
           <w:lang w:val="et-EE"/>
         </w:rPr>
       </w:pPr>
-      <w:bookmarkStart w:id="6" w:name="_Toc523316667"/>
+      <w:bookmarkStart w:id="6" w:name="_Toc528743460"/>
       <w:r>
         <w:rPr>
           <w:lang w:val="et-EE"/>
@@ -3282,14 +3363,276 @@
         </w:rPr>
       </w:pPr>
     </w:p>
+    <w:tbl>
+      <w:tblPr>
+        <w:tblStyle w:val="TableGrid"/>
+        <w:tblW w:w="0" w:type="auto"/>
+        <w:tblLook w:val="04A0" w:firstRow="1" w:lastRow="0" w:firstColumn="1" w:lastColumn="0" w:noHBand="0" w:noVBand="1"/>
+      </w:tblPr>
+      <w:tblGrid>
+        <w:gridCol w:w="3005"/>
+        <w:gridCol w:w="3005"/>
+        <w:gridCol w:w="3006"/>
+      </w:tblGrid>
+      <w:tr>
+        <w:tc>
+          <w:tcPr>
+            <w:tcW w:w="3005" w:type="dxa"/>
+          </w:tcPr>
+          <w:p>
+            <w:pPr>
+              <w:rPr>
+                <w:b/>
+                <w:lang w:val="et-EE"/>
+              </w:rPr>
+            </w:pPr>
+            <w:r>
+              <w:rPr>
+                <w:b/>
+                <w:lang w:val="et-EE"/>
+              </w:rPr>
+              <w:t>Response Code</w:t>
+            </w:r>
+          </w:p>
+        </w:tc>
+        <w:tc>
+          <w:tcPr>
+            <w:tcW w:w="3005" w:type="dxa"/>
+          </w:tcPr>
+          <w:p>
+            <w:pPr>
+              <w:rPr>
+                <w:b/>
+                <w:lang w:val="et-EE"/>
+              </w:rPr>
+            </w:pPr>
+            <w:r>
+              <w:rPr>
+                <w:b/>
+                <w:lang w:val="et-EE"/>
+              </w:rPr>
+              <w:t>Value</w:t>
+            </w:r>
+          </w:p>
+        </w:tc>
+        <w:tc>
+          <w:tcPr>
+            <w:tcW w:w="3006" w:type="dxa"/>
+          </w:tcPr>
+          <w:p>
+            <w:pPr>
+              <w:rPr>
+                <w:b/>
+                <w:lang w:val="et-EE"/>
+              </w:rPr>
+            </w:pPr>
+            <w:r>
+              <w:rPr>
+                <w:b/>
+                <w:lang w:val="et-EE"/>
+              </w:rPr>
+              <w:t>Description</w:t>
+            </w:r>
+          </w:p>
+        </w:tc>
+      </w:tr>
+      <w:tr>
+        <w:tc>
+          <w:tcPr>
+            <w:tcW w:w="3005" w:type="dxa"/>
+          </w:tcPr>
+          <w:p>
+            <w:pPr>
+              <w:rPr>
+                <w:lang w:val="et-EE"/>
+              </w:rPr>
+            </w:pPr>
+            <w:r>
+              <w:rPr>
+                <w:lang w:val="et-EE"/>
+              </w:rPr>
+              <w:t>0x00</w:t>
+            </w:r>
+          </w:p>
+        </w:tc>
+        <w:tc>
+          <w:tcPr>
+            <w:tcW w:w="3005" w:type="dxa"/>
+          </w:tcPr>
+          <w:p>
+            <w:pPr>
+              <w:rPr>
+                <w:lang w:val="et-EE"/>
+              </w:rPr>
+            </w:pPr>
+            <w:r>
+              <w:rPr>
+                <w:lang w:val="et-EE"/>
+              </w:rPr>
+              <w:t>ACK</w:t>
+            </w:r>
+          </w:p>
+        </w:tc>
+        <w:tc>
+          <w:tcPr>
+            <w:tcW w:w="3006" w:type="dxa"/>
+          </w:tcPr>
+          <w:p>
+            <w:pPr>
+              <w:rPr>
+                <w:lang w:val="et-EE"/>
+              </w:rPr>
+            </w:pPr>
+            <w:r>
+              <w:rPr>
+                <w:lang w:val="et-EE"/>
+              </w:rPr>
+              <w:t>Everything is OK</w:t>
+            </w:r>
+          </w:p>
+        </w:tc>
+      </w:tr>
+      <w:tr>
+        <w:tc>
+          <w:tcPr>
+            <w:tcW w:w="3005" w:type="dxa"/>
+          </w:tcPr>
+          <w:p>
+            <w:pPr>
+              <w:rPr>
+                <w:lang w:val="et-EE"/>
+              </w:rPr>
+            </w:pPr>
+            <w:r>
+              <w:rPr>
+                <w:lang w:val="et-EE"/>
+              </w:rPr>
+              <w:t>0x01</w:t>
+            </w:r>
+          </w:p>
+        </w:tc>
+        <w:tc>
+          <w:tcPr>
+            <w:tcW w:w="3005" w:type="dxa"/>
+          </w:tcPr>
+          <w:p>
+            <w:pPr>
+              <w:rPr>
+                <w:lang w:val="et-EE"/>
+              </w:rPr>
+            </w:pPr>
+            <w:r>
+              <w:rPr>
+                <w:lang w:val="et-EE"/>
+              </w:rPr>
+              <w:t>NACK</w:t>
+            </w:r>
+          </w:p>
+        </w:tc>
+        <w:tc>
+          <w:tcPr>
+            <w:tcW w:w="3006" w:type="dxa"/>
+          </w:tcPr>
+          <w:p>
+            <w:pPr>
+              <w:rPr>
+                <w:lang w:val="et-EE"/>
+              </w:rPr>
+            </w:pPr>
+            <w:r>
+              <w:rPr>
+                <w:lang w:val="et-EE"/>
+              </w:rPr>
+              <w:t>General ERROR</w:t>
+            </w:r>
+          </w:p>
+        </w:tc>
+      </w:tr>
+      <w:tr>
+        <w:tc>
+          <w:tcPr>
+            <w:tcW w:w="3005" w:type="dxa"/>
+          </w:tcPr>
+          <w:p>
+            <w:pPr>
+              <w:rPr>
+                <w:highlight w:val="yellow"/>
+                <w:lang w:val="et-EE"/>
+              </w:rPr>
+            </w:pPr>
+            <w:r>
+              <w:rPr>
+                <w:highlight w:val="yellow"/>
+                <w:lang w:val="et-EE"/>
+              </w:rPr>
+              <w:t>&lt;more codes&gt;</w:t>
+            </w:r>
+          </w:p>
+        </w:tc>
+        <w:tc>
+          <w:tcPr>
+            <w:tcW w:w="3005" w:type="dxa"/>
+          </w:tcPr>
+          <w:p>
+            <w:pPr>
+              <w:rPr>
+                <w:highlight w:val="yellow"/>
+                <w:lang w:val="et-EE"/>
+              </w:rPr>
+            </w:pPr>
+            <w:r>
+              <w:rPr>
+                <w:highlight w:val="yellow"/>
+                <w:lang w:val="et-EE"/>
+              </w:rPr>
+              <w:t>TBD</w:t>
+            </w:r>
+          </w:p>
+        </w:tc>
+        <w:tc>
+          <w:tcPr>
+            <w:tcW w:w="3006" w:type="dxa"/>
+          </w:tcPr>
+          <w:p>
+            <w:pPr>
+              <w:rPr>
+                <w:highlight w:val="yellow"/>
+                <w:lang w:val="et-EE"/>
+              </w:rPr>
+            </w:pPr>
+            <w:r>
+              <w:rPr>
+                <w:highlight w:val="yellow"/>
+                <w:lang w:val="et-EE"/>
+              </w:rPr>
+              <w:t>TBD</w:t>
+            </w:r>
+          </w:p>
+        </w:tc>
+      </w:tr>
+    </w:tbl>
     <w:p>
       <w:pPr>
+        <w:rPr>
+          <w:lang w:val="et-EE"/>
+        </w:rPr>
+      </w:pPr>
+    </w:p>
+    <w:p>
+      <w:pPr>
+        <w:rPr>
+          <w:lang w:val="et-EE"/>
+        </w:rPr>
+      </w:pPr>
+    </w:p>
+    <w:p>
+      <w:pPr>
         <w:pStyle w:val="Heading2"/>
         <w:rPr>
           <w:lang w:val="et-EE"/>
         </w:rPr>
       </w:pPr>
-      <w:bookmarkStart w:id="7" w:name="_Toc523316668"/>
+      <w:bookmarkStart w:id="7" w:name="_Toc528743461"/>
       <w:r>
         <w:rPr>
           <w:lang w:val="et-EE"/>
@@ -3320,10 +3663,24 @@
     </w:p>
     <w:p>
       <w:pPr>
+        <w:rPr>
+          <w:lang w:val="et-EE"/>
+        </w:rPr>
+      </w:pPr>
+      <w:r>
+        <w:rPr>
+          <w:lang w:val="et-EE"/>
+        </w:rPr>
+        <w:br w:type="page"/>
+      </w:r>
+    </w:p>
+    <w:p>
+      <w:pPr>
         <w:pStyle w:val="Heading1"/>
       </w:pPr>
-      <w:bookmarkStart w:id="8" w:name="_Toc523316669"/>
-      <w:r>
+      <w:bookmarkStart w:id="8" w:name="_Toc528743462"/>
+      <w:r>
+        <w:lastRenderedPageBreak/>
         <w:t>Error handling</w:t>
       </w:r>
       <w:bookmarkEnd w:id="8"/>
@@ -3371,9 +3728,8 @@
       <w:pPr>
         <w:pStyle w:val="Heading1"/>
       </w:pPr>
-      <w:bookmarkStart w:id="9" w:name="_Toc523316670"/>
-      <w:r>
-        <w:lastRenderedPageBreak/>
+      <w:bookmarkStart w:id="9" w:name="_Toc528743463"/>
+      <w:r>
         <w:t>Example communication</w:t>
       </w:r>
       <w:bookmarkEnd w:id="9"/>
@@ -3498,10 +3854,10 @@
     <w:p>
       <w:r>
         <w:object w:dxaOrig="3705" w:dyaOrig="4711" w14:anchorId="1AF19521">
-          <v:shape id="_x0000_i1028" type="#_x0000_t75" style="width:185.05pt;height:235.6pt" o:ole="">
+          <v:shape id="_x0000_i1028" type="#_x0000_t75" style="width:185.15pt;height:235.35pt" o:ole="">
             <v:imagedata r:id="rId14" o:title=""/>
           </v:shape>
-          <o:OLEObject Type="Embed" ProgID="Visio.Drawing.15" ShapeID="_x0000_i1028" DrawAspect="Content" ObjectID="_1597058535" r:id="rId15"/>
+          <o:OLEObject Type="Embed" ProgID="Visio.Drawing.15" ShapeID="_x0000_i1028" DrawAspect="Content" ObjectID="_1602485301" r:id="rId15"/>
         </w:object>
       </w:r>
     </w:p>
@@ -3516,7 +3872,7 @@
       <w:pPr>
         <w:pStyle w:val="Heading1"/>
       </w:pPr>
-      <w:bookmarkStart w:id="10" w:name="_Toc523316671"/>
+      <w:bookmarkStart w:id="10" w:name="_Toc528743464"/>
       <w:r>
         <w:t>Command formats</w:t>
       </w:r>
@@ -5676,7 +6032,7 @@
 </file>
 
 <file path=customXml/itemProps1.xml><?xml version="1.0" encoding="utf-8"?>
-<ds:datastoreItem xmlns:ds="http://schemas.openxmlformats.org/officeDocument/2006/customXml" ds:itemID="{3D5A43FA-D756-49BF-B1BA-6681A2D5D94C}">
+<ds:datastoreItem xmlns:ds="http://schemas.openxmlformats.org/officeDocument/2006/customXml" ds:itemID="{DFB73027-DB90-4AC4-83D7-2A6E21298038}">
   <ds:schemaRefs>
     <ds:schemaRef ds:uri="http://schemas.openxmlformats.org/officeDocument/2006/bibliography"/>
   </ds:schemaRefs>

</xml_diff>

<commit_message>
Updated communication protocol document.
</commit_message>
<xml_diff>
--- a/DOC/Communication Protocol_1.0.1.docx
+++ b/DOC/Communication Protocol_1.0.1.docx
@@ -31,7 +31,7 @@
         <w:rPr>
           <w:lang w:val="et-EE"/>
         </w:rPr>
-        <w:t>2</w:t>
+        <w:t>3</w:t>
       </w:r>
     </w:p>
     <w:p>
@@ -99,6 +99,13 @@
         </w:rPr>
         <w:br/>
         <w:t>1.0.2 – Added response code descriptions.</w:t>
+      </w:r>
+      <w:r>
+        <w:rPr>
+          <w:lang w:val="et-EE"/>
+        </w:rPr>
+        <w:br/>
+        <w:t>1.0.3 – Added command descriptions</w:t>
       </w:r>
     </w:p>
     <w:p>
@@ -138,6 +145,8 @@
             <w:t>Contents</w:t>
           </w:r>
         </w:p>
+        <w:bookmarkStart w:id="0" w:name="_GoBack"/>
+        <w:bookmarkEnd w:id="0"/>
         <w:p>
           <w:pPr>
             <w:pStyle w:val="TOC1"/>
@@ -175,7 +184,7 @@
             </w:rPr>
             <w:fldChar w:fldCharType="separate"/>
           </w:r>
-          <w:hyperlink w:anchor="_Toc528743455" w:history="1">
+          <w:hyperlink w:anchor="_Toc529258390" w:history="1">
             <w:r>
               <w:rPr>
                 <w:rStyle w:val="Hyperlink"/>
@@ -217,7 +226,7 @@
                 <w:noProof/>
                 <w:webHidden/>
               </w:rPr>
-              <w:instrText xml:space="preserve"> PAGEREF _Toc528743455 \h </w:instrText>
+              <w:instrText xml:space="preserve"> PAGEREF _Toc529258390 \h </w:instrText>
             </w:r>
             <w:r>
               <w:rPr>
@@ -261,7 +270,7 @@
               <w:lang w:val="et-EE" w:eastAsia="et-EE"/>
             </w:rPr>
           </w:pPr>
-          <w:hyperlink w:anchor="_Toc528743456" w:history="1">
+          <w:hyperlink w:anchor="_Toc529258391" w:history="1">
             <w:r>
               <w:rPr>
                 <w:rStyle w:val="Hyperlink"/>
@@ -303,7 +312,7 @@
                 <w:noProof/>
                 <w:webHidden/>
               </w:rPr>
-              <w:instrText xml:space="preserve"> PAGEREF _Toc528743456 \h </w:instrText>
+              <w:instrText xml:space="preserve"> PAGEREF _Toc529258391 \h </w:instrText>
             </w:r>
             <w:r>
               <w:rPr>
@@ -347,7 +356,7 @@
               <w:lang w:val="et-EE" w:eastAsia="et-EE"/>
             </w:rPr>
           </w:pPr>
-          <w:hyperlink w:anchor="_Toc528743457" w:history="1">
+          <w:hyperlink w:anchor="_Toc529258392" w:history="1">
             <w:r>
               <w:rPr>
                 <w:rStyle w:val="Hyperlink"/>
@@ -389,7 +398,7 @@
                 <w:noProof/>
                 <w:webHidden/>
               </w:rPr>
-              <w:instrText xml:space="preserve"> PAGEREF _Toc528743457 \h </w:instrText>
+              <w:instrText xml:space="preserve"> PAGEREF _Toc529258392 \h </w:instrText>
             </w:r>
             <w:r>
               <w:rPr>
@@ -433,7 +442,7 @@
               <w:lang w:val="et-EE" w:eastAsia="et-EE"/>
             </w:rPr>
           </w:pPr>
-          <w:hyperlink w:anchor="_Toc528743458" w:history="1">
+          <w:hyperlink w:anchor="_Toc529258393" w:history="1">
             <w:r>
               <w:rPr>
                 <w:rStyle w:val="Hyperlink"/>
@@ -475,7 +484,7 @@
                 <w:noProof/>
                 <w:webHidden/>
               </w:rPr>
-              <w:instrText xml:space="preserve"> PAGEREF _Toc528743458 \h </w:instrText>
+              <w:instrText xml:space="preserve"> PAGEREF _Toc529258393 \h </w:instrText>
             </w:r>
             <w:r>
               <w:rPr>
@@ -519,7 +528,7 @@
               <w:lang w:val="et-EE" w:eastAsia="et-EE"/>
             </w:rPr>
           </w:pPr>
-          <w:hyperlink w:anchor="_Toc528743459" w:history="1">
+          <w:hyperlink w:anchor="_Toc529258394" w:history="1">
             <w:r>
               <w:rPr>
                 <w:rStyle w:val="Hyperlink"/>
@@ -561,7 +570,7 @@
                 <w:noProof/>
                 <w:webHidden/>
               </w:rPr>
-              <w:instrText xml:space="preserve"> PAGEREF _Toc528743459 \h </w:instrText>
+              <w:instrText xml:space="preserve"> PAGEREF _Toc529258394 \h </w:instrText>
             </w:r>
             <w:r>
               <w:rPr>
@@ -605,7 +614,7 @@
               <w:lang w:val="et-EE" w:eastAsia="et-EE"/>
             </w:rPr>
           </w:pPr>
-          <w:hyperlink w:anchor="_Toc528743460" w:history="1">
+          <w:hyperlink w:anchor="_Toc529258395" w:history="1">
             <w:r>
               <w:rPr>
                 <w:rStyle w:val="Hyperlink"/>
@@ -628,7 +637,7 @@
                 <w:noProof/>
                 <w:lang w:val="et-EE"/>
               </w:rPr>
-              <w:t>Command Ids</w:t>
+              <w:t>Command Descriptions</w:t>
             </w:r>
             <w:r>
               <w:rPr>
@@ -649,7 +658,7 @@
                 <w:noProof/>
                 <w:webHidden/>
               </w:rPr>
-              <w:instrText xml:space="preserve"> PAGEREF _Toc528743460 \h </w:instrText>
+              <w:instrText xml:space="preserve"> PAGEREF _Toc529258395 \h </w:instrText>
             </w:r>
             <w:r>
               <w:rPr>
@@ -670,6 +679,94 @@
                 <w:webHidden/>
               </w:rPr>
               <w:t>4</w:t>
+            </w:r>
+            <w:r>
+              <w:rPr>
+                <w:noProof/>
+                <w:webHidden/>
+              </w:rPr>
+              <w:fldChar w:fldCharType="end"/>
+            </w:r>
+          </w:hyperlink>
+        </w:p>
+        <w:p>
+          <w:pPr>
+            <w:pStyle w:val="TOC3"/>
+            <w:tabs>
+              <w:tab w:val="left" w:pos="1320"/>
+              <w:tab w:val="right" w:leader="dot" w:pos="9016"/>
+            </w:tabs>
+            <w:rPr>
+              <w:rFonts w:eastAsiaTheme="minorEastAsia"/>
+              <w:noProof/>
+              <w:lang w:val="et-EE" w:eastAsia="et-EE"/>
+            </w:rPr>
+          </w:pPr>
+          <w:hyperlink w:anchor="_Toc529258396" w:history="1">
+            <w:r>
+              <w:rPr>
+                <w:rStyle w:val="Hyperlink"/>
+                <w:noProof/>
+                <w:lang w:val="et-EE"/>
+              </w:rPr>
+              <w:t>2.4.1</w:t>
+            </w:r>
+            <w:r>
+              <w:rPr>
+                <w:rFonts w:eastAsiaTheme="minorEastAsia"/>
+                <w:noProof/>
+                <w:lang w:val="et-EE" w:eastAsia="et-EE"/>
+              </w:rPr>
+              <w:tab/>
+            </w:r>
+            <w:r>
+              <w:rPr>
+                <w:rStyle w:val="Hyperlink"/>
+                <w:noProof/>
+                <w:lang w:val="et-EE"/>
+              </w:rPr>
+              <w:t>Response Codes</w:t>
+            </w:r>
+            <w:r>
+              <w:rPr>
+                <w:noProof/>
+                <w:webHidden/>
+              </w:rPr>
+              <w:tab/>
+            </w:r>
+            <w:r>
+              <w:rPr>
+                <w:noProof/>
+                <w:webHidden/>
+              </w:rPr>
+              <w:fldChar w:fldCharType="begin"/>
+            </w:r>
+            <w:r>
+              <w:rPr>
+                <w:noProof/>
+                <w:webHidden/>
+              </w:rPr>
+              <w:instrText xml:space="preserve"> PAGEREF _Toc529258396 \h </w:instrText>
+            </w:r>
+            <w:r>
+              <w:rPr>
+                <w:noProof/>
+                <w:webHidden/>
+              </w:rPr>
+            </w:r>
+            <w:r>
+              <w:rPr>
+                <w:noProof/>
+                <w:webHidden/>
+              </w:rPr>
+              <w:fldChar w:fldCharType="separate"/>
+            </w:r>
+            <w:r>
+              <w:rPr>
+                <w:noProof/>
+                <w:webHidden/>
+              </w:rPr>
+              <w:t>5</w:t>
             </w:r>
             <w:r>
               <w:rPr>
@@ -693,7 +790,7 @@
               <w:lang w:val="et-EE" w:eastAsia="et-EE"/>
             </w:rPr>
           </w:pPr>
-          <w:hyperlink w:anchor="_Toc528743461" w:history="1">
+          <w:hyperlink w:anchor="_Toc529258397" w:history="1">
             <w:r>
               <w:rPr>
                 <w:rStyle w:val="Hyperlink"/>
@@ -737,7 +834,7 @@
                 <w:noProof/>
                 <w:webHidden/>
               </w:rPr>
-              <w:instrText xml:space="preserve"> PAGEREF _Toc528743461 \h </w:instrText>
+              <w:instrText xml:space="preserve"> PAGEREF _Toc529258397 \h </w:instrText>
             </w:r>
             <w:r>
               <w:rPr>
@@ -757,7 +854,7 @@
                 <w:noProof/>
                 <w:webHidden/>
               </w:rPr>
-              <w:t>4</w:t>
+              <w:t>5</w:t>
             </w:r>
             <w:r>
               <w:rPr>
@@ -781,7 +878,7 @@
               <w:lang w:val="et-EE" w:eastAsia="et-EE"/>
             </w:rPr>
           </w:pPr>
-          <w:hyperlink w:anchor="_Toc528743462" w:history="1">
+          <w:hyperlink w:anchor="_Toc529258398" w:history="1">
             <w:r>
               <w:rPr>
                 <w:rStyle w:val="Hyperlink"/>
@@ -823,7 +920,7 @@
                 <w:noProof/>
                 <w:webHidden/>
               </w:rPr>
-              <w:instrText xml:space="preserve"> PAGEREF _Toc528743462 \h </w:instrText>
+              <w:instrText xml:space="preserve"> PAGEREF _Toc529258398 \h </w:instrText>
             </w:r>
             <w:r>
               <w:rPr>
@@ -843,7 +940,7 @@
                 <w:noProof/>
                 <w:webHidden/>
               </w:rPr>
-              <w:t>5</w:t>
+              <w:t>6</w:t>
             </w:r>
             <w:r>
               <w:rPr>
@@ -867,7 +964,7 @@
               <w:lang w:val="et-EE" w:eastAsia="et-EE"/>
             </w:rPr>
           </w:pPr>
-          <w:hyperlink w:anchor="_Toc528743463" w:history="1">
+          <w:hyperlink w:anchor="_Toc529258399" w:history="1">
             <w:r>
               <w:rPr>
                 <w:rStyle w:val="Hyperlink"/>
@@ -909,7 +1006,7 @@
                 <w:noProof/>
                 <w:webHidden/>
               </w:rPr>
-              <w:instrText xml:space="preserve"> PAGEREF _Toc528743463 \h </w:instrText>
+              <w:instrText xml:space="preserve"> PAGEREF _Toc529258399 \h </w:instrText>
             </w:r>
             <w:r>
               <w:rPr>
@@ -929,7 +1026,7 @@
                 <w:noProof/>
                 <w:webHidden/>
               </w:rPr>
-              <w:t>5</w:t>
+              <w:t>6</w:t>
             </w:r>
             <w:r>
               <w:rPr>
@@ -953,7 +1050,7 @@
               <w:lang w:val="et-EE" w:eastAsia="et-EE"/>
             </w:rPr>
           </w:pPr>
-          <w:hyperlink w:anchor="_Toc528743464" w:history="1">
+          <w:hyperlink w:anchor="_Toc529258400" w:history="1">
             <w:r>
               <w:rPr>
                 <w:rStyle w:val="Hyperlink"/>
@@ -995,7 +1092,7 @@
                 <w:noProof/>
                 <w:webHidden/>
               </w:rPr>
-              <w:instrText xml:space="preserve"> PAGEREF _Toc528743464 \h </w:instrText>
+              <w:instrText xml:space="preserve"> PAGEREF _Toc529258400 \h </w:instrText>
             </w:r>
             <w:r>
               <w:rPr>
@@ -1015,7 +1112,7 @@
                 <w:noProof/>
                 <w:webHidden/>
               </w:rPr>
-              <w:t>6</w:t>
+              <w:t>7</w:t>
             </w:r>
             <w:r>
               <w:rPr>
@@ -1049,11 +1146,11 @@
       <w:pPr>
         <w:pStyle w:val="Heading1"/>
       </w:pPr>
-      <w:bookmarkStart w:id="0" w:name="_Toc528743455"/>
+      <w:bookmarkStart w:id="1" w:name="_Toc529258390"/>
       <w:r>
         <w:t>Introduction</w:t>
       </w:r>
-      <w:bookmarkEnd w:id="0"/>
+      <w:bookmarkEnd w:id="1"/>
     </w:p>
     <w:p>
       <w:pPr>
@@ -1117,14 +1214,12 @@
         </w:rPr>
         <w:br w:type="page"/>
       </w:r>
-      <w:bookmarkStart w:id="1" w:name="_GoBack"/>
-      <w:bookmarkEnd w:id="1"/>
     </w:p>
     <w:p>
       <w:pPr>
         <w:pStyle w:val="Heading1"/>
       </w:pPr>
-      <w:bookmarkStart w:id="2" w:name="_Toc528743456"/>
+      <w:bookmarkStart w:id="2" w:name="_Toc529258391"/>
       <w:r>
         <w:lastRenderedPageBreak/>
         <w:t>Communication Protocol overview</w:t>
@@ -1178,10 +1273,10 @@
             <v:path o:extrusionok="f" gradientshapeok="t" o:connecttype="rect"/>
             <o:lock v:ext="edit" aspectratio="t"/>
           </v:shapetype>
-          <v:shape id="_x0000_i1025" type="#_x0000_t75" style="width:376.95pt;height:116.75pt" o:ole="">
+          <v:shape id="_x0000_i1025" type="#_x0000_t75" style="width:377.25pt;height:117pt" o:ole="">
             <v:imagedata r:id="rId6" o:title=""/>
           </v:shape>
-          <o:OLEObject Type="Embed" ProgID="Visio.Drawing.15" ShapeID="_x0000_i1025" DrawAspect="Content" ObjectID="_1602485298" r:id="rId7"/>
+          <o:OLEObject Type="Embed" ProgID="Visio.Drawing.15" ShapeID="_x0000_i1025" DrawAspect="Content" ObjectID="_1603000251" r:id="rId7"/>
         </w:object>
       </w:r>
     </w:p>
@@ -1189,7 +1284,7 @@
       <w:pPr>
         <w:pStyle w:val="Heading2"/>
       </w:pPr>
-      <w:bookmarkStart w:id="3" w:name="_Toc528743457"/>
+      <w:bookmarkStart w:id="3" w:name="_Toc529258392"/>
       <w:r>
         <w:t>SPI physical communication layer</w:t>
       </w:r>
@@ -1442,7 +1537,7 @@
       <w:pPr>
         <w:pStyle w:val="Heading2"/>
       </w:pPr>
-      <w:bookmarkStart w:id="4" w:name="_Toc528743458"/>
+      <w:bookmarkStart w:id="4" w:name="_Toc529258393"/>
       <w:r>
         <w:lastRenderedPageBreak/>
         <w:t xml:space="preserve">SPI </w:t>
@@ -1546,10 +1641,10 @@
       </w:pPr>
       <w:r>
         <w:object w:dxaOrig="5236" w:dyaOrig="4500" w14:anchorId="0205CEF5">
-          <v:shape id="_x0000_i1026" type="#_x0000_t75" style="width:262pt;height:225.1pt" o:ole="">
+          <v:shape id="_x0000_i1026" type="#_x0000_t75" style="width:261.75pt;height:225pt" o:ole="">
             <v:imagedata r:id="rId9" o:title=""/>
           </v:shape>
-          <o:OLEObject Type="Embed" ProgID="Visio.Drawing.15" ShapeID="_x0000_i1026" DrawAspect="Content" ObjectID="_1602485299" r:id="rId10"/>
+          <o:OLEObject Type="Embed" ProgID="Visio.Drawing.15" ShapeID="_x0000_i1026" DrawAspect="Content" ObjectID="_1603000252" r:id="rId10"/>
         </w:object>
       </w:r>
     </w:p>
@@ -1576,10 +1671,10 @@
       </w:pPr>
       <w:r>
         <w:object w:dxaOrig="9346" w:dyaOrig="1980" w14:anchorId="4613EE85">
-          <v:shape id="_x0000_i1027" type="#_x0000_t75" style="width:489.5pt;height:103.45pt" o:ole="">
+          <v:shape id="_x0000_i1027" type="#_x0000_t75" style="width:489.75pt;height:103.5pt" o:ole="">
             <v:imagedata r:id="rId11" o:title=""/>
           </v:shape>
-          <o:OLEObject Type="Embed" ProgID="Visio.Drawing.15" ShapeID="_x0000_i1027" DrawAspect="Content" ObjectID="_1602485300" r:id="rId12"/>
+          <o:OLEObject Type="Embed" ProgID="Visio.Drawing.15" ShapeID="_x0000_i1027" DrawAspect="Content" ObjectID="_1603000253" r:id="rId12"/>
         </w:object>
       </w:r>
     </w:p>
@@ -1868,7 +1963,7 @@
       <w:pPr>
         <w:pStyle w:val="Heading2"/>
       </w:pPr>
-      <w:bookmarkStart w:id="5" w:name="_Toc528743459"/>
+      <w:bookmarkStart w:id="5" w:name="_Toc529258394"/>
       <w:r>
         <w:lastRenderedPageBreak/>
         <w:t>Packet structure</w:t>
@@ -1881,13 +1976,12 @@
           <w:lang w:val="et-EE"/>
         </w:rPr>
       </w:pPr>
-    </w:p>
-    <w:p>
-      <w:pPr>
-        <w:rPr>
-          <w:lang w:val="et-EE"/>
-        </w:rPr>
-      </w:pPr>
+      <w:r>
+        <w:rPr>
+          <w:lang w:val="et-EE"/>
+        </w:rPr>
+        <w:br/>
+      </w:r>
       <w:r>
         <w:rPr>
           <w:lang w:val="et-EE"/>
@@ -2992,12 +3086,18 @@
           <w:lang w:val="et-EE"/>
         </w:rPr>
       </w:pPr>
-      <w:bookmarkStart w:id="6" w:name="_Toc528743460"/>
+      <w:bookmarkStart w:id="6" w:name="_Toc529258395"/>
       <w:r>
         <w:rPr>
           <w:lang w:val="et-EE"/>
         </w:rPr>
-        <w:t>Command Ids</w:t>
+        <w:t xml:space="preserve">Command </w:t>
+      </w:r>
+      <w:r>
+        <w:rPr>
+          <w:lang w:val="et-EE"/>
+        </w:rPr>
+        <w:t>Descriptions</w:t>
       </w:r>
       <w:bookmarkEnd w:id="6"/>
     </w:p>
@@ -3363,6 +3463,2547 @@
         </w:rPr>
       </w:pPr>
     </w:p>
+    <w:p>
+      <w:pPr>
+        <w:rPr>
+          <w:b/>
+          <w:lang w:val="et-EE"/>
+        </w:rPr>
+      </w:pPr>
+      <w:r>
+        <w:rPr>
+          <w:b/>
+          <w:lang w:val="et-EE"/>
+        </w:rPr>
+        <w:t>Set Motor speed command:</w:t>
+      </w:r>
+    </w:p>
+    <w:p>
+      <w:pPr>
+        <w:rPr>
+          <w:lang w:val="et-EE"/>
+        </w:rPr>
+      </w:pPr>
+      <w:r>
+        <w:rPr>
+          <w:lang w:val="et-EE"/>
+        </w:rPr>
+        <w:t xml:space="preserve">This command is used to set the stepper motor speed in RPM. The command can set the speed of all 4 stepper motors within a single command. The sub command contains the flags for motors that are accessed with this command. The speed for each motor is described in 8 data bytes. If the corresponding motor flag is not set, then the motor speed shall be ignored. For example if it is desired to set a speed for only M2, then only the flag for M2 should be set. The speed for other motors can be 0xFFFF or 0x0000, it will not be changed anyway in that case. </w:t>
+      </w:r>
+    </w:p>
+    <w:tbl>
+      <w:tblPr>
+        <w:tblW w:w="7680" w:type="dxa"/>
+        <w:tblCellMar>
+          <w:left w:w="70" w:type="dxa"/>
+          <w:right w:w="70" w:type="dxa"/>
+        </w:tblCellMar>
+        <w:tblLook w:val="04A0" w:firstRow="1" w:lastRow="0" w:firstColumn="1" w:lastColumn="0" w:noHBand="0" w:noVBand="1"/>
+      </w:tblPr>
+      <w:tblGrid>
+        <w:gridCol w:w="1129"/>
+        <w:gridCol w:w="791"/>
+        <w:gridCol w:w="960"/>
+        <w:gridCol w:w="960"/>
+        <w:gridCol w:w="960"/>
+        <w:gridCol w:w="960"/>
+        <w:gridCol w:w="960"/>
+        <w:gridCol w:w="960"/>
+      </w:tblGrid>
+      <w:tr>
+        <w:trPr>
+          <w:trHeight w:val="300"/>
+        </w:trPr>
+        <w:tc>
+          <w:tcPr>
+            <w:tcW w:w="1129" w:type="dxa"/>
+            <w:tcBorders>
+              <w:top w:val="single" w:sz="4" w:space="0" w:color="auto"/>
+              <w:left w:val="single" w:sz="4" w:space="0" w:color="auto"/>
+              <w:bottom w:val="single" w:sz="4" w:space="0" w:color="auto"/>
+              <w:right w:val="single" w:sz="4" w:space="0" w:color="auto"/>
+            </w:tcBorders>
+            <w:shd w:val="clear" w:color="auto" w:fill="auto"/>
+            <w:noWrap/>
+            <w:vAlign w:val="bottom"/>
+            <w:hideMark/>
+          </w:tcPr>
+          <w:p>
+            <w:pPr>
+              <w:spacing w:after="0" w:line="240" w:lineRule="auto"/>
+              <w:rPr>
+                <w:rFonts w:ascii="Calibri" w:eastAsia="Times New Roman" w:hAnsi="Calibri" w:cs="Calibri"/>
+                <w:b/>
+                <w:bCs/>
+                <w:color w:val="000000"/>
+                <w:lang w:val="et-EE" w:eastAsia="et-EE"/>
+              </w:rPr>
+            </w:pPr>
+            <w:r>
+              <w:rPr>
+                <w:rFonts w:ascii="Calibri" w:eastAsia="Times New Roman" w:hAnsi="Calibri" w:cs="Calibri"/>
+                <w:b/>
+                <w:bCs/>
+                <w:color w:val="000000"/>
+                <w:lang w:val="et-EE" w:eastAsia="et-EE"/>
+              </w:rPr>
+              <w:t>Sub</w:t>
+            </w:r>
+            <w:r>
+              <w:rPr>
+                <w:rFonts w:ascii="Calibri" w:eastAsia="Times New Roman" w:hAnsi="Calibri" w:cs="Calibri"/>
+                <w:b/>
+                <w:bCs/>
+                <w:color w:val="000000"/>
+                <w:lang w:val="et-EE" w:eastAsia="et-EE"/>
+              </w:rPr>
+              <w:t xml:space="preserve"> cmd</w:t>
+            </w:r>
+            <w:r>
+              <w:rPr>
+                <w:rFonts w:ascii="Calibri" w:eastAsia="Times New Roman" w:hAnsi="Calibri" w:cs="Calibri"/>
+                <w:b/>
+                <w:bCs/>
+                <w:color w:val="000000"/>
+                <w:lang w:val="et-EE" w:eastAsia="et-EE"/>
+              </w:rPr>
+              <w:t>:</w:t>
+            </w:r>
+          </w:p>
+        </w:tc>
+        <w:tc>
+          <w:tcPr>
+            <w:tcW w:w="791" w:type="dxa"/>
+            <w:tcBorders>
+              <w:top w:val="single" w:sz="4" w:space="0" w:color="auto"/>
+              <w:left w:val="nil"/>
+              <w:bottom w:val="single" w:sz="4" w:space="0" w:color="auto"/>
+              <w:right w:val="single" w:sz="4" w:space="0" w:color="auto"/>
+            </w:tcBorders>
+            <w:shd w:val="clear" w:color="auto" w:fill="auto"/>
+            <w:noWrap/>
+            <w:vAlign w:val="bottom"/>
+            <w:hideMark/>
+          </w:tcPr>
+          <w:p>
+            <w:pPr>
+              <w:spacing w:after="0" w:line="240" w:lineRule="auto"/>
+              <w:rPr>
+                <w:rFonts w:ascii="Calibri" w:eastAsia="Times New Roman" w:hAnsi="Calibri" w:cs="Calibri"/>
+                <w:color w:val="000000"/>
+                <w:lang w:val="et-EE" w:eastAsia="et-EE"/>
+              </w:rPr>
+            </w:pPr>
+            <w:r>
+              <w:rPr>
+                <w:rFonts w:ascii="Calibri" w:eastAsia="Times New Roman" w:hAnsi="Calibri" w:cs="Calibri"/>
+                <w:color w:val="000000"/>
+                <w:lang w:val="et-EE" w:eastAsia="et-EE"/>
+              </w:rPr>
+              <w:t> </w:t>
+            </w:r>
+          </w:p>
+        </w:tc>
+        <w:tc>
+          <w:tcPr>
+            <w:tcW w:w="960" w:type="dxa"/>
+            <w:tcBorders>
+              <w:top w:val="single" w:sz="4" w:space="0" w:color="auto"/>
+              <w:left w:val="nil"/>
+              <w:bottom w:val="single" w:sz="4" w:space="0" w:color="auto"/>
+              <w:right w:val="single" w:sz="4" w:space="0" w:color="auto"/>
+            </w:tcBorders>
+            <w:shd w:val="clear" w:color="auto" w:fill="auto"/>
+            <w:noWrap/>
+            <w:vAlign w:val="bottom"/>
+            <w:hideMark/>
+          </w:tcPr>
+          <w:p>
+            <w:pPr>
+              <w:spacing w:after="0" w:line="240" w:lineRule="auto"/>
+              <w:rPr>
+                <w:rFonts w:ascii="Calibri" w:eastAsia="Times New Roman" w:hAnsi="Calibri" w:cs="Calibri"/>
+                <w:color w:val="000000"/>
+                <w:lang w:val="et-EE" w:eastAsia="et-EE"/>
+              </w:rPr>
+            </w:pPr>
+            <w:r>
+              <w:rPr>
+                <w:rFonts w:ascii="Calibri" w:eastAsia="Times New Roman" w:hAnsi="Calibri" w:cs="Calibri"/>
+                <w:color w:val="000000"/>
+                <w:lang w:val="et-EE" w:eastAsia="et-EE"/>
+              </w:rPr>
+              <w:t> </w:t>
+            </w:r>
+          </w:p>
+        </w:tc>
+        <w:tc>
+          <w:tcPr>
+            <w:tcW w:w="960" w:type="dxa"/>
+            <w:tcBorders>
+              <w:top w:val="single" w:sz="4" w:space="0" w:color="auto"/>
+              <w:left w:val="nil"/>
+              <w:bottom w:val="single" w:sz="4" w:space="0" w:color="auto"/>
+              <w:right w:val="single" w:sz="4" w:space="0" w:color="auto"/>
+            </w:tcBorders>
+            <w:shd w:val="clear" w:color="auto" w:fill="auto"/>
+            <w:noWrap/>
+            <w:vAlign w:val="bottom"/>
+            <w:hideMark/>
+          </w:tcPr>
+          <w:p>
+            <w:pPr>
+              <w:spacing w:after="0" w:line="240" w:lineRule="auto"/>
+              <w:rPr>
+                <w:rFonts w:ascii="Calibri" w:eastAsia="Times New Roman" w:hAnsi="Calibri" w:cs="Calibri"/>
+                <w:color w:val="000000"/>
+                <w:lang w:val="et-EE" w:eastAsia="et-EE"/>
+              </w:rPr>
+            </w:pPr>
+            <w:r>
+              <w:rPr>
+                <w:rFonts w:ascii="Calibri" w:eastAsia="Times New Roman" w:hAnsi="Calibri" w:cs="Calibri"/>
+                <w:color w:val="000000"/>
+                <w:lang w:val="et-EE" w:eastAsia="et-EE"/>
+              </w:rPr>
+              <w:t> </w:t>
+            </w:r>
+          </w:p>
+        </w:tc>
+        <w:tc>
+          <w:tcPr>
+            <w:tcW w:w="960" w:type="dxa"/>
+            <w:tcBorders>
+              <w:top w:val="single" w:sz="4" w:space="0" w:color="auto"/>
+              <w:left w:val="nil"/>
+              <w:bottom w:val="single" w:sz="4" w:space="0" w:color="auto"/>
+              <w:right w:val="single" w:sz="4" w:space="0" w:color="auto"/>
+            </w:tcBorders>
+            <w:shd w:val="clear" w:color="auto" w:fill="auto"/>
+            <w:noWrap/>
+            <w:vAlign w:val="bottom"/>
+            <w:hideMark/>
+          </w:tcPr>
+          <w:p>
+            <w:pPr>
+              <w:spacing w:after="0" w:line="240" w:lineRule="auto"/>
+              <w:rPr>
+                <w:rFonts w:ascii="Calibri" w:eastAsia="Times New Roman" w:hAnsi="Calibri" w:cs="Calibri"/>
+                <w:color w:val="000000"/>
+                <w:lang w:val="et-EE" w:eastAsia="et-EE"/>
+              </w:rPr>
+            </w:pPr>
+            <w:r>
+              <w:rPr>
+                <w:rFonts w:ascii="Calibri" w:eastAsia="Times New Roman" w:hAnsi="Calibri" w:cs="Calibri"/>
+                <w:color w:val="000000"/>
+                <w:lang w:val="et-EE" w:eastAsia="et-EE"/>
+              </w:rPr>
+              <w:t> </w:t>
+            </w:r>
+          </w:p>
+        </w:tc>
+        <w:tc>
+          <w:tcPr>
+            <w:tcW w:w="960" w:type="dxa"/>
+            <w:tcBorders>
+              <w:top w:val="single" w:sz="4" w:space="0" w:color="auto"/>
+              <w:left w:val="nil"/>
+              <w:bottom w:val="single" w:sz="4" w:space="0" w:color="auto"/>
+              <w:right w:val="single" w:sz="4" w:space="0" w:color="auto"/>
+            </w:tcBorders>
+            <w:shd w:val="clear" w:color="auto" w:fill="auto"/>
+            <w:noWrap/>
+            <w:vAlign w:val="bottom"/>
+            <w:hideMark/>
+          </w:tcPr>
+          <w:p>
+            <w:pPr>
+              <w:spacing w:after="0" w:line="240" w:lineRule="auto"/>
+              <w:rPr>
+                <w:rFonts w:ascii="Calibri" w:eastAsia="Times New Roman" w:hAnsi="Calibri" w:cs="Calibri"/>
+                <w:color w:val="000000"/>
+                <w:lang w:val="et-EE" w:eastAsia="et-EE"/>
+              </w:rPr>
+            </w:pPr>
+            <w:r>
+              <w:rPr>
+                <w:rFonts w:ascii="Calibri" w:eastAsia="Times New Roman" w:hAnsi="Calibri" w:cs="Calibri"/>
+                <w:color w:val="000000"/>
+                <w:lang w:val="et-EE" w:eastAsia="et-EE"/>
+              </w:rPr>
+              <w:t> </w:t>
+            </w:r>
+          </w:p>
+        </w:tc>
+        <w:tc>
+          <w:tcPr>
+            <w:tcW w:w="960" w:type="dxa"/>
+            <w:tcBorders>
+              <w:top w:val="single" w:sz="4" w:space="0" w:color="auto"/>
+              <w:left w:val="nil"/>
+              <w:bottom w:val="single" w:sz="4" w:space="0" w:color="auto"/>
+              <w:right w:val="single" w:sz="4" w:space="0" w:color="auto"/>
+            </w:tcBorders>
+            <w:shd w:val="clear" w:color="auto" w:fill="auto"/>
+            <w:noWrap/>
+            <w:vAlign w:val="bottom"/>
+            <w:hideMark/>
+          </w:tcPr>
+          <w:p>
+            <w:pPr>
+              <w:spacing w:after="0" w:line="240" w:lineRule="auto"/>
+              <w:rPr>
+                <w:rFonts w:ascii="Calibri" w:eastAsia="Times New Roman" w:hAnsi="Calibri" w:cs="Calibri"/>
+                <w:color w:val="000000"/>
+                <w:lang w:val="et-EE" w:eastAsia="et-EE"/>
+              </w:rPr>
+            </w:pPr>
+            <w:r>
+              <w:rPr>
+                <w:rFonts w:ascii="Calibri" w:eastAsia="Times New Roman" w:hAnsi="Calibri" w:cs="Calibri"/>
+                <w:color w:val="000000"/>
+                <w:lang w:val="et-EE" w:eastAsia="et-EE"/>
+              </w:rPr>
+              <w:t> </w:t>
+            </w:r>
+          </w:p>
+        </w:tc>
+        <w:tc>
+          <w:tcPr>
+            <w:tcW w:w="960" w:type="dxa"/>
+            <w:tcBorders>
+              <w:top w:val="single" w:sz="4" w:space="0" w:color="auto"/>
+              <w:left w:val="nil"/>
+              <w:bottom w:val="single" w:sz="4" w:space="0" w:color="auto"/>
+              <w:right w:val="single" w:sz="4" w:space="0" w:color="auto"/>
+            </w:tcBorders>
+            <w:shd w:val="clear" w:color="auto" w:fill="auto"/>
+            <w:noWrap/>
+            <w:vAlign w:val="bottom"/>
+            <w:hideMark/>
+          </w:tcPr>
+          <w:p>
+            <w:pPr>
+              <w:spacing w:after="0" w:line="240" w:lineRule="auto"/>
+              <w:rPr>
+                <w:rFonts w:ascii="Calibri" w:eastAsia="Times New Roman" w:hAnsi="Calibri" w:cs="Calibri"/>
+                <w:color w:val="000000"/>
+                <w:lang w:val="et-EE" w:eastAsia="et-EE"/>
+              </w:rPr>
+            </w:pPr>
+            <w:r>
+              <w:rPr>
+                <w:rFonts w:ascii="Calibri" w:eastAsia="Times New Roman" w:hAnsi="Calibri" w:cs="Calibri"/>
+                <w:color w:val="000000"/>
+                <w:lang w:val="et-EE" w:eastAsia="et-EE"/>
+              </w:rPr>
+              <w:t> </w:t>
+            </w:r>
+          </w:p>
+        </w:tc>
+      </w:tr>
+      <w:tr>
+        <w:trPr>
+          <w:trHeight w:val="300"/>
+        </w:trPr>
+        <w:tc>
+          <w:tcPr>
+            <w:tcW w:w="1129" w:type="dxa"/>
+            <w:tcBorders>
+              <w:top w:val="nil"/>
+              <w:left w:val="single" w:sz="4" w:space="0" w:color="auto"/>
+              <w:bottom w:val="single" w:sz="4" w:space="0" w:color="auto"/>
+              <w:right w:val="single" w:sz="4" w:space="0" w:color="auto"/>
+            </w:tcBorders>
+            <w:shd w:val="clear" w:color="auto" w:fill="auto"/>
+            <w:noWrap/>
+            <w:vAlign w:val="bottom"/>
+            <w:hideMark/>
+          </w:tcPr>
+          <w:p>
+            <w:pPr>
+              <w:spacing w:after="0" w:line="240" w:lineRule="auto"/>
+              <w:rPr>
+                <w:rFonts w:ascii="Calibri" w:eastAsia="Times New Roman" w:hAnsi="Calibri" w:cs="Calibri"/>
+                <w:color w:val="000000"/>
+                <w:lang w:val="et-EE" w:eastAsia="et-EE"/>
+              </w:rPr>
+            </w:pPr>
+            <w:r>
+              <w:rPr>
+                <w:rFonts w:ascii="Calibri" w:eastAsia="Times New Roman" w:hAnsi="Calibri" w:cs="Calibri"/>
+                <w:color w:val="000000"/>
+                <w:lang w:val="et-EE" w:eastAsia="et-EE"/>
+              </w:rPr>
+              <w:t>Bit 7</w:t>
+            </w:r>
+          </w:p>
+        </w:tc>
+        <w:tc>
+          <w:tcPr>
+            <w:tcW w:w="791" w:type="dxa"/>
+            <w:tcBorders>
+              <w:top w:val="nil"/>
+              <w:left w:val="nil"/>
+              <w:bottom w:val="single" w:sz="4" w:space="0" w:color="auto"/>
+              <w:right w:val="single" w:sz="4" w:space="0" w:color="auto"/>
+            </w:tcBorders>
+            <w:shd w:val="clear" w:color="auto" w:fill="auto"/>
+            <w:noWrap/>
+            <w:vAlign w:val="bottom"/>
+            <w:hideMark/>
+          </w:tcPr>
+          <w:p>
+            <w:pPr>
+              <w:spacing w:after="0" w:line="240" w:lineRule="auto"/>
+              <w:rPr>
+                <w:rFonts w:ascii="Calibri" w:eastAsia="Times New Roman" w:hAnsi="Calibri" w:cs="Calibri"/>
+                <w:color w:val="000000"/>
+                <w:lang w:val="et-EE" w:eastAsia="et-EE"/>
+              </w:rPr>
+            </w:pPr>
+            <w:r>
+              <w:rPr>
+                <w:rFonts w:ascii="Calibri" w:eastAsia="Times New Roman" w:hAnsi="Calibri" w:cs="Calibri"/>
+                <w:color w:val="000000"/>
+                <w:lang w:val="et-EE" w:eastAsia="et-EE"/>
+              </w:rPr>
+              <w:t>Bit 6</w:t>
+            </w:r>
+          </w:p>
+        </w:tc>
+        <w:tc>
+          <w:tcPr>
+            <w:tcW w:w="960" w:type="dxa"/>
+            <w:tcBorders>
+              <w:top w:val="nil"/>
+              <w:left w:val="nil"/>
+              <w:bottom w:val="single" w:sz="4" w:space="0" w:color="auto"/>
+              <w:right w:val="single" w:sz="4" w:space="0" w:color="auto"/>
+            </w:tcBorders>
+            <w:shd w:val="clear" w:color="auto" w:fill="auto"/>
+            <w:noWrap/>
+            <w:vAlign w:val="bottom"/>
+            <w:hideMark/>
+          </w:tcPr>
+          <w:p>
+            <w:pPr>
+              <w:spacing w:after="0" w:line="240" w:lineRule="auto"/>
+              <w:rPr>
+                <w:rFonts w:ascii="Calibri" w:eastAsia="Times New Roman" w:hAnsi="Calibri" w:cs="Calibri"/>
+                <w:color w:val="000000"/>
+                <w:lang w:val="et-EE" w:eastAsia="et-EE"/>
+              </w:rPr>
+            </w:pPr>
+            <w:r>
+              <w:rPr>
+                <w:rFonts w:ascii="Calibri" w:eastAsia="Times New Roman" w:hAnsi="Calibri" w:cs="Calibri"/>
+                <w:color w:val="000000"/>
+                <w:lang w:val="et-EE" w:eastAsia="et-EE"/>
+              </w:rPr>
+              <w:t>Bit 5</w:t>
+            </w:r>
+          </w:p>
+        </w:tc>
+        <w:tc>
+          <w:tcPr>
+            <w:tcW w:w="960" w:type="dxa"/>
+            <w:tcBorders>
+              <w:top w:val="nil"/>
+              <w:left w:val="nil"/>
+              <w:bottom w:val="single" w:sz="4" w:space="0" w:color="auto"/>
+              <w:right w:val="single" w:sz="4" w:space="0" w:color="auto"/>
+            </w:tcBorders>
+            <w:shd w:val="clear" w:color="auto" w:fill="auto"/>
+            <w:noWrap/>
+            <w:vAlign w:val="bottom"/>
+            <w:hideMark/>
+          </w:tcPr>
+          <w:p>
+            <w:pPr>
+              <w:spacing w:after="0" w:line="240" w:lineRule="auto"/>
+              <w:rPr>
+                <w:rFonts w:ascii="Calibri" w:eastAsia="Times New Roman" w:hAnsi="Calibri" w:cs="Calibri"/>
+                <w:color w:val="000000"/>
+                <w:lang w:val="et-EE" w:eastAsia="et-EE"/>
+              </w:rPr>
+            </w:pPr>
+            <w:r>
+              <w:rPr>
+                <w:rFonts w:ascii="Calibri" w:eastAsia="Times New Roman" w:hAnsi="Calibri" w:cs="Calibri"/>
+                <w:color w:val="000000"/>
+                <w:lang w:val="et-EE" w:eastAsia="et-EE"/>
+              </w:rPr>
+              <w:t>Bit 4</w:t>
+            </w:r>
+          </w:p>
+        </w:tc>
+        <w:tc>
+          <w:tcPr>
+            <w:tcW w:w="960" w:type="dxa"/>
+            <w:tcBorders>
+              <w:top w:val="nil"/>
+              <w:left w:val="nil"/>
+              <w:bottom w:val="single" w:sz="4" w:space="0" w:color="auto"/>
+              <w:right w:val="single" w:sz="4" w:space="0" w:color="auto"/>
+            </w:tcBorders>
+            <w:shd w:val="clear" w:color="auto" w:fill="auto"/>
+            <w:noWrap/>
+            <w:vAlign w:val="bottom"/>
+            <w:hideMark/>
+          </w:tcPr>
+          <w:p>
+            <w:pPr>
+              <w:spacing w:after="0" w:line="240" w:lineRule="auto"/>
+              <w:rPr>
+                <w:rFonts w:ascii="Calibri" w:eastAsia="Times New Roman" w:hAnsi="Calibri" w:cs="Calibri"/>
+                <w:color w:val="000000"/>
+                <w:lang w:val="et-EE" w:eastAsia="et-EE"/>
+              </w:rPr>
+            </w:pPr>
+            <w:r>
+              <w:rPr>
+                <w:rFonts w:ascii="Calibri" w:eastAsia="Times New Roman" w:hAnsi="Calibri" w:cs="Calibri"/>
+                <w:color w:val="000000"/>
+                <w:lang w:val="et-EE" w:eastAsia="et-EE"/>
+              </w:rPr>
+              <w:t>Bit 3</w:t>
+            </w:r>
+          </w:p>
+        </w:tc>
+        <w:tc>
+          <w:tcPr>
+            <w:tcW w:w="960" w:type="dxa"/>
+            <w:tcBorders>
+              <w:top w:val="nil"/>
+              <w:left w:val="nil"/>
+              <w:bottom w:val="single" w:sz="4" w:space="0" w:color="auto"/>
+              <w:right w:val="single" w:sz="4" w:space="0" w:color="auto"/>
+            </w:tcBorders>
+            <w:shd w:val="clear" w:color="auto" w:fill="auto"/>
+            <w:noWrap/>
+            <w:vAlign w:val="bottom"/>
+            <w:hideMark/>
+          </w:tcPr>
+          <w:p>
+            <w:pPr>
+              <w:spacing w:after="0" w:line="240" w:lineRule="auto"/>
+              <w:rPr>
+                <w:rFonts w:ascii="Calibri" w:eastAsia="Times New Roman" w:hAnsi="Calibri" w:cs="Calibri"/>
+                <w:color w:val="000000"/>
+                <w:lang w:val="et-EE" w:eastAsia="et-EE"/>
+              </w:rPr>
+            </w:pPr>
+            <w:r>
+              <w:rPr>
+                <w:rFonts w:ascii="Calibri" w:eastAsia="Times New Roman" w:hAnsi="Calibri" w:cs="Calibri"/>
+                <w:color w:val="000000"/>
+                <w:lang w:val="et-EE" w:eastAsia="et-EE"/>
+              </w:rPr>
+              <w:t>Bit 2</w:t>
+            </w:r>
+          </w:p>
+        </w:tc>
+        <w:tc>
+          <w:tcPr>
+            <w:tcW w:w="960" w:type="dxa"/>
+            <w:tcBorders>
+              <w:top w:val="nil"/>
+              <w:left w:val="nil"/>
+              <w:bottom w:val="single" w:sz="4" w:space="0" w:color="auto"/>
+              <w:right w:val="single" w:sz="4" w:space="0" w:color="auto"/>
+            </w:tcBorders>
+            <w:shd w:val="clear" w:color="auto" w:fill="auto"/>
+            <w:noWrap/>
+            <w:vAlign w:val="bottom"/>
+            <w:hideMark/>
+          </w:tcPr>
+          <w:p>
+            <w:pPr>
+              <w:spacing w:after="0" w:line="240" w:lineRule="auto"/>
+              <w:rPr>
+                <w:rFonts w:ascii="Calibri" w:eastAsia="Times New Roman" w:hAnsi="Calibri" w:cs="Calibri"/>
+                <w:color w:val="000000"/>
+                <w:lang w:val="et-EE" w:eastAsia="et-EE"/>
+              </w:rPr>
+            </w:pPr>
+            <w:r>
+              <w:rPr>
+                <w:rFonts w:ascii="Calibri" w:eastAsia="Times New Roman" w:hAnsi="Calibri" w:cs="Calibri"/>
+                <w:color w:val="000000"/>
+                <w:lang w:val="et-EE" w:eastAsia="et-EE"/>
+              </w:rPr>
+              <w:t>Bit 1</w:t>
+            </w:r>
+          </w:p>
+        </w:tc>
+        <w:tc>
+          <w:tcPr>
+            <w:tcW w:w="960" w:type="dxa"/>
+            <w:tcBorders>
+              <w:top w:val="nil"/>
+              <w:left w:val="nil"/>
+              <w:bottom w:val="single" w:sz="4" w:space="0" w:color="auto"/>
+              <w:right w:val="single" w:sz="4" w:space="0" w:color="auto"/>
+            </w:tcBorders>
+            <w:shd w:val="clear" w:color="auto" w:fill="auto"/>
+            <w:noWrap/>
+            <w:vAlign w:val="bottom"/>
+            <w:hideMark/>
+          </w:tcPr>
+          <w:p>
+            <w:pPr>
+              <w:spacing w:after="0" w:line="240" w:lineRule="auto"/>
+              <w:rPr>
+                <w:rFonts w:ascii="Calibri" w:eastAsia="Times New Roman" w:hAnsi="Calibri" w:cs="Calibri"/>
+                <w:color w:val="000000"/>
+                <w:lang w:val="et-EE" w:eastAsia="et-EE"/>
+              </w:rPr>
+            </w:pPr>
+            <w:r>
+              <w:rPr>
+                <w:rFonts w:ascii="Calibri" w:eastAsia="Times New Roman" w:hAnsi="Calibri" w:cs="Calibri"/>
+                <w:color w:val="000000"/>
+                <w:lang w:val="et-EE" w:eastAsia="et-EE"/>
+              </w:rPr>
+              <w:t>Bit 0</w:t>
+            </w:r>
+          </w:p>
+        </w:tc>
+      </w:tr>
+      <w:tr>
+        <w:trPr>
+          <w:trHeight w:val="300"/>
+        </w:trPr>
+        <w:tc>
+          <w:tcPr>
+            <w:tcW w:w="3840" w:type="dxa"/>
+            <w:gridSpan w:val="4"/>
+            <w:tcBorders>
+              <w:top w:val="single" w:sz="4" w:space="0" w:color="auto"/>
+              <w:left w:val="single" w:sz="4" w:space="0" w:color="auto"/>
+              <w:bottom w:val="single" w:sz="4" w:space="0" w:color="auto"/>
+              <w:right w:val="single" w:sz="4" w:space="0" w:color="auto"/>
+            </w:tcBorders>
+            <w:shd w:val="clear" w:color="auto" w:fill="auto"/>
+            <w:noWrap/>
+            <w:vAlign w:val="bottom"/>
+            <w:hideMark/>
+          </w:tcPr>
+          <w:p>
+            <w:pPr>
+              <w:spacing w:after="0" w:line="240" w:lineRule="auto"/>
+              <w:jc w:val="center"/>
+              <w:rPr>
+                <w:rFonts w:ascii="Calibri" w:eastAsia="Times New Roman" w:hAnsi="Calibri" w:cs="Calibri"/>
+                <w:color w:val="000000"/>
+                <w:lang w:val="et-EE" w:eastAsia="et-EE"/>
+              </w:rPr>
+            </w:pPr>
+            <w:r>
+              <w:rPr>
+                <w:rFonts w:ascii="Calibri" w:eastAsia="Times New Roman" w:hAnsi="Calibri" w:cs="Calibri"/>
+                <w:color w:val="000000"/>
+                <w:lang w:val="et-EE" w:eastAsia="et-EE"/>
+              </w:rPr>
+              <w:t>RES</w:t>
+            </w:r>
+          </w:p>
+        </w:tc>
+        <w:tc>
+          <w:tcPr>
+            <w:tcW w:w="960" w:type="dxa"/>
+            <w:tcBorders>
+              <w:top w:val="nil"/>
+              <w:left w:val="nil"/>
+              <w:bottom w:val="single" w:sz="4" w:space="0" w:color="auto"/>
+              <w:right w:val="single" w:sz="4" w:space="0" w:color="auto"/>
+            </w:tcBorders>
+            <w:shd w:val="clear" w:color="auto" w:fill="auto"/>
+            <w:noWrap/>
+            <w:vAlign w:val="bottom"/>
+            <w:hideMark/>
+          </w:tcPr>
+          <w:p>
+            <w:pPr>
+              <w:spacing w:after="0" w:line="240" w:lineRule="auto"/>
+              <w:rPr>
+                <w:rFonts w:ascii="Calibri" w:eastAsia="Times New Roman" w:hAnsi="Calibri" w:cs="Calibri"/>
+                <w:color w:val="000000"/>
+                <w:lang w:val="et-EE" w:eastAsia="et-EE"/>
+              </w:rPr>
+            </w:pPr>
+            <w:r>
+              <w:rPr>
+                <w:rFonts w:ascii="Calibri" w:eastAsia="Times New Roman" w:hAnsi="Calibri" w:cs="Calibri"/>
+                <w:color w:val="000000"/>
+                <w:lang w:val="et-EE" w:eastAsia="et-EE"/>
+              </w:rPr>
+              <w:t>M</w:t>
+            </w:r>
+            <w:r>
+              <w:rPr>
+                <w:rFonts w:ascii="Calibri" w:eastAsia="Times New Roman" w:hAnsi="Calibri" w:cs="Calibri"/>
+                <w:color w:val="000000"/>
+                <w:lang w:val="et-EE" w:eastAsia="et-EE"/>
+              </w:rPr>
+              <w:t>0</w:t>
+            </w:r>
+          </w:p>
+        </w:tc>
+        <w:tc>
+          <w:tcPr>
+            <w:tcW w:w="960" w:type="dxa"/>
+            <w:tcBorders>
+              <w:top w:val="nil"/>
+              <w:left w:val="nil"/>
+              <w:bottom w:val="single" w:sz="4" w:space="0" w:color="auto"/>
+              <w:right w:val="single" w:sz="4" w:space="0" w:color="auto"/>
+            </w:tcBorders>
+            <w:shd w:val="clear" w:color="auto" w:fill="auto"/>
+            <w:noWrap/>
+            <w:vAlign w:val="bottom"/>
+            <w:hideMark/>
+          </w:tcPr>
+          <w:p>
+            <w:pPr>
+              <w:spacing w:after="0" w:line="240" w:lineRule="auto"/>
+              <w:rPr>
+                <w:rFonts w:ascii="Calibri" w:eastAsia="Times New Roman" w:hAnsi="Calibri" w:cs="Calibri"/>
+                <w:color w:val="000000"/>
+                <w:lang w:val="et-EE" w:eastAsia="et-EE"/>
+              </w:rPr>
+            </w:pPr>
+            <w:r>
+              <w:rPr>
+                <w:rFonts w:ascii="Calibri" w:eastAsia="Times New Roman" w:hAnsi="Calibri" w:cs="Calibri"/>
+                <w:color w:val="000000"/>
+                <w:lang w:val="et-EE" w:eastAsia="et-EE"/>
+              </w:rPr>
+              <w:t>M</w:t>
+            </w:r>
+            <w:r>
+              <w:rPr>
+                <w:rFonts w:ascii="Calibri" w:eastAsia="Times New Roman" w:hAnsi="Calibri" w:cs="Calibri"/>
+                <w:color w:val="000000"/>
+                <w:lang w:val="et-EE" w:eastAsia="et-EE"/>
+              </w:rPr>
+              <w:t>1</w:t>
+            </w:r>
+          </w:p>
+        </w:tc>
+        <w:tc>
+          <w:tcPr>
+            <w:tcW w:w="960" w:type="dxa"/>
+            <w:tcBorders>
+              <w:top w:val="nil"/>
+              <w:left w:val="nil"/>
+              <w:bottom w:val="single" w:sz="4" w:space="0" w:color="auto"/>
+              <w:right w:val="single" w:sz="4" w:space="0" w:color="auto"/>
+            </w:tcBorders>
+            <w:shd w:val="clear" w:color="auto" w:fill="auto"/>
+            <w:noWrap/>
+            <w:vAlign w:val="bottom"/>
+            <w:hideMark/>
+          </w:tcPr>
+          <w:p>
+            <w:pPr>
+              <w:spacing w:after="0" w:line="240" w:lineRule="auto"/>
+              <w:rPr>
+                <w:rFonts w:ascii="Calibri" w:eastAsia="Times New Roman" w:hAnsi="Calibri" w:cs="Calibri"/>
+                <w:color w:val="000000"/>
+                <w:lang w:val="et-EE" w:eastAsia="et-EE"/>
+              </w:rPr>
+            </w:pPr>
+            <w:r>
+              <w:rPr>
+                <w:rFonts w:ascii="Calibri" w:eastAsia="Times New Roman" w:hAnsi="Calibri" w:cs="Calibri"/>
+                <w:color w:val="000000"/>
+                <w:lang w:val="et-EE" w:eastAsia="et-EE"/>
+              </w:rPr>
+              <w:t>M</w:t>
+            </w:r>
+            <w:r>
+              <w:rPr>
+                <w:rFonts w:ascii="Calibri" w:eastAsia="Times New Roman" w:hAnsi="Calibri" w:cs="Calibri"/>
+                <w:color w:val="000000"/>
+                <w:lang w:val="et-EE" w:eastAsia="et-EE"/>
+              </w:rPr>
+              <w:t>2</w:t>
+            </w:r>
+          </w:p>
+        </w:tc>
+        <w:tc>
+          <w:tcPr>
+            <w:tcW w:w="960" w:type="dxa"/>
+            <w:tcBorders>
+              <w:top w:val="nil"/>
+              <w:left w:val="nil"/>
+              <w:bottom w:val="single" w:sz="4" w:space="0" w:color="auto"/>
+              <w:right w:val="single" w:sz="4" w:space="0" w:color="auto"/>
+            </w:tcBorders>
+            <w:shd w:val="clear" w:color="auto" w:fill="auto"/>
+            <w:noWrap/>
+            <w:vAlign w:val="bottom"/>
+            <w:hideMark/>
+          </w:tcPr>
+          <w:p>
+            <w:pPr>
+              <w:spacing w:after="0" w:line="240" w:lineRule="auto"/>
+              <w:rPr>
+                <w:rFonts w:ascii="Calibri" w:eastAsia="Times New Roman" w:hAnsi="Calibri" w:cs="Calibri"/>
+                <w:color w:val="000000"/>
+                <w:lang w:val="et-EE" w:eastAsia="et-EE"/>
+              </w:rPr>
+            </w:pPr>
+            <w:r>
+              <w:rPr>
+                <w:rFonts w:ascii="Calibri" w:eastAsia="Times New Roman" w:hAnsi="Calibri" w:cs="Calibri"/>
+                <w:color w:val="000000"/>
+                <w:lang w:val="et-EE" w:eastAsia="et-EE"/>
+              </w:rPr>
+              <w:t>M</w:t>
+            </w:r>
+            <w:r>
+              <w:rPr>
+                <w:rFonts w:ascii="Calibri" w:eastAsia="Times New Roman" w:hAnsi="Calibri" w:cs="Calibri"/>
+                <w:color w:val="000000"/>
+                <w:lang w:val="et-EE" w:eastAsia="et-EE"/>
+              </w:rPr>
+              <w:t>3</w:t>
+            </w:r>
+          </w:p>
+        </w:tc>
+      </w:tr>
+    </w:tbl>
+    <w:p>
+      <w:pPr>
+        <w:rPr>
+          <w:lang w:val="et-EE"/>
+        </w:rPr>
+      </w:pPr>
+    </w:p>
+    <w:p>
+      <w:pPr>
+        <w:rPr>
+          <w:b/>
+          <w:lang w:val="et-EE"/>
+        </w:rPr>
+      </w:pPr>
+      <w:r>
+        <w:rPr>
+          <w:b/>
+          <w:lang w:val="et-EE"/>
+        </w:rPr>
+        <w:t>Command format:</w:t>
+      </w:r>
+    </w:p>
+    <w:tbl>
+      <w:tblPr>
+        <w:tblW w:w="9209" w:type="dxa"/>
+        <w:tblCellMar>
+          <w:left w:w="70" w:type="dxa"/>
+          <w:right w:w="70" w:type="dxa"/>
+        </w:tblCellMar>
+        <w:tblLook w:val="04A0" w:firstRow="1" w:lastRow="0" w:firstColumn="1" w:lastColumn="0" w:noHBand="0" w:noVBand="1"/>
+      </w:tblPr>
+      <w:tblGrid>
+        <w:gridCol w:w="940"/>
+        <w:gridCol w:w="823"/>
+        <w:gridCol w:w="732"/>
+        <w:gridCol w:w="1044"/>
+        <w:gridCol w:w="901"/>
+        <w:gridCol w:w="834"/>
+        <w:gridCol w:w="833"/>
+        <w:gridCol w:w="768"/>
+        <w:gridCol w:w="742"/>
+        <w:gridCol w:w="742"/>
+        <w:gridCol w:w="850"/>
+      </w:tblGrid>
+      <w:tr>
+        <w:trPr>
+          <w:trHeight w:val="300"/>
+        </w:trPr>
+        <w:tc>
+          <w:tcPr>
+            <w:tcW w:w="940" w:type="dxa"/>
+            <w:tcBorders>
+              <w:top w:val="single" w:sz="4" w:space="0" w:color="auto"/>
+              <w:left w:val="single" w:sz="4" w:space="0" w:color="auto"/>
+              <w:bottom w:val="single" w:sz="4" w:space="0" w:color="auto"/>
+              <w:right w:val="single" w:sz="4" w:space="0" w:color="auto"/>
+            </w:tcBorders>
+            <w:shd w:val="clear" w:color="auto" w:fill="auto"/>
+            <w:noWrap/>
+            <w:vAlign w:val="bottom"/>
+            <w:hideMark/>
+          </w:tcPr>
+          <w:p>
+            <w:pPr>
+              <w:spacing w:after="0" w:line="240" w:lineRule="auto"/>
+              <w:rPr>
+                <w:rFonts w:ascii="Calibri" w:eastAsia="Times New Roman" w:hAnsi="Calibri" w:cs="Calibri"/>
+                <w:b/>
+                <w:bCs/>
+                <w:color w:val="000000"/>
+                <w:lang w:val="et-EE" w:eastAsia="et-EE"/>
+              </w:rPr>
+            </w:pPr>
+            <w:r>
+              <w:rPr>
+                <w:rFonts w:ascii="Calibri" w:eastAsia="Times New Roman" w:hAnsi="Calibri" w:cs="Calibri"/>
+                <w:b/>
+                <w:bCs/>
+                <w:color w:val="000000"/>
+                <w:lang w:val="et-EE" w:eastAsia="et-EE"/>
+              </w:rPr>
+              <w:t>cmd_id</w:t>
+            </w:r>
+          </w:p>
+        </w:tc>
+        <w:tc>
+          <w:tcPr>
+            <w:tcW w:w="823" w:type="dxa"/>
+            <w:tcBorders>
+              <w:top w:val="single" w:sz="4" w:space="0" w:color="auto"/>
+              <w:left w:val="nil"/>
+              <w:bottom w:val="single" w:sz="4" w:space="0" w:color="auto"/>
+              <w:right w:val="single" w:sz="4" w:space="0" w:color="auto"/>
+            </w:tcBorders>
+            <w:shd w:val="clear" w:color="auto" w:fill="auto"/>
+            <w:noWrap/>
+            <w:vAlign w:val="bottom"/>
+            <w:hideMark/>
+          </w:tcPr>
+          <w:p>
+            <w:pPr>
+              <w:spacing w:after="0" w:line="240" w:lineRule="auto"/>
+              <w:rPr>
+                <w:rFonts w:ascii="Calibri" w:eastAsia="Times New Roman" w:hAnsi="Calibri" w:cs="Calibri"/>
+                <w:b/>
+                <w:bCs/>
+                <w:color w:val="000000"/>
+                <w:lang w:val="et-EE" w:eastAsia="et-EE"/>
+              </w:rPr>
+            </w:pPr>
+            <w:r>
+              <w:rPr>
+                <w:rFonts w:ascii="Calibri" w:eastAsia="Times New Roman" w:hAnsi="Calibri" w:cs="Calibri"/>
+                <w:b/>
+                <w:bCs/>
+                <w:color w:val="000000"/>
+                <w:lang w:val="et-EE" w:eastAsia="et-EE"/>
+              </w:rPr>
+              <w:t>sub</w:t>
+            </w:r>
+          </w:p>
+        </w:tc>
+        <w:tc>
+          <w:tcPr>
+            <w:tcW w:w="732" w:type="dxa"/>
+            <w:tcBorders>
+              <w:top w:val="single" w:sz="4" w:space="0" w:color="auto"/>
+              <w:left w:val="nil"/>
+              <w:bottom w:val="single" w:sz="4" w:space="0" w:color="auto"/>
+              <w:right w:val="single" w:sz="4" w:space="0" w:color="auto"/>
+            </w:tcBorders>
+            <w:shd w:val="clear" w:color="auto" w:fill="auto"/>
+            <w:noWrap/>
+            <w:vAlign w:val="bottom"/>
+            <w:hideMark/>
+          </w:tcPr>
+          <w:p>
+            <w:pPr>
+              <w:spacing w:after="0" w:line="240" w:lineRule="auto"/>
+              <w:rPr>
+                <w:rFonts w:ascii="Calibri" w:eastAsia="Times New Roman" w:hAnsi="Calibri" w:cs="Calibri"/>
+                <w:b/>
+                <w:bCs/>
+                <w:color w:val="000000"/>
+                <w:lang w:val="et-EE" w:eastAsia="et-EE"/>
+              </w:rPr>
+            </w:pPr>
+            <w:r>
+              <w:rPr>
+                <w:rFonts w:ascii="Calibri" w:eastAsia="Times New Roman" w:hAnsi="Calibri" w:cs="Calibri"/>
+                <w:b/>
+                <w:bCs/>
+                <w:color w:val="000000"/>
+                <w:lang w:val="et-EE" w:eastAsia="et-EE"/>
+              </w:rPr>
+              <w:t>R</w:t>
+            </w:r>
+            <w:r>
+              <w:rPr>
+                <w:rFonts w:ascii="Calibri" w:eastAsia="Times New Roman" w:hAnsi="Calibri" w:cs="Calibri"/>
+                <w:b/>
+                <w:bCs/>
+                <w:color w:val="000000"/>
+                <w:lang w:val="et-EE" w:eastAsia="et-EE"/>
+              </w:rPr>
+              <w:t>esp</w:t>
+            </w:r>
+          </w:p>
+        </w:tc>
+        <w:tc>
+          <w:tcPr>
+            <w:tcW w:w="1044" w:type="dxa"/>
+            <w:tcBorders>
+              <w:top w:val="single" w:sz="4" w:space="0" w:color="auto"/>
+              <w:left w:val="nil"/>
+              <w:bottom w:val="single" w:sz="4" w:space="0" w:color="auto"/>
+              <w:right w:val="single" w:sz="4" w:space="0" w:color="auto"/>
+            </w:tcBorders>
+            <w:shd w:val="clear" w:color="auto" w:fill="auto"/>
+            <w:noWrap/>
+            <w:vAlign w:val="bottom"/>
+            <w:hideMark/>
+          </w:tcPr>
+          <w:p>
+            <w:pPr>
+              <w:spacing w:after="0" w:line="240" w:lineRule="auto"/>
+              <w:rPr>
+                <w:rFonts w:ascii="Calibri" w:eastAsia="Times New Roman" w:hAnsi="Calibri" w:cs="Calibri"/>
+                <w:b/>
+                <w:bCs/>
+                <w:color w:val="000000"/>
+                <w:lang w:val="et-EE" w:eastAsia="et-EE"/>
+              </w:rPr>
+            </w:pPr>
+            <w:r>
+              <w:rPr>
+                <w:rFonts w:ascii="Calibri" w:eastAsia="Times New Roman" w:hAnsi="Calibri" w:cs="Calibri"/>
+                <w:b/>
+                <w:bCs/>
+                <w:color w:val="000000"/>
+                <w:lang w:val="et-EE" w:eastAsia="et-EE"/>
+              </w:rPr>
+              <w:t>data 0</w:t>
+            </w:r>
+          </w:p>
+        </w:tc>
+        <w:tc>
+          <w:tcPr>
+            <w:tcW w:w="901" w:type="dxa"/>
+            <w:tcBorders>
+              <w:top w:val="single" w:sz="4" w:space="0" w:color="auto"/>
+              <w:left w:val="nil"/>
+              <w:bottom w:val="single" w:sz="4" w:space="0" w:color="auto"/>
+              <w:right w:val="single" w:sz="4" w:space="0" w:color="auto"/>
+            </w:tcBorders>
+            <w:shd w:val="clear" w:color="auto" w:fill="auto"/>
+            <w:noWrap/>
+            <w:vAlign w:val="bottom"/>
+            <w:hideMark/>
+          </w:tcPr>
+          <w:p>
+            <w:pPr>
+              <w:spacing w:after="0" w:line="240" w:lineRule="auto"/>
+              <w:rPr>
+                <w:rFonts w:ascii="Calibri" w:eastAsia="Times New Roman" w:hAnsi="Calibri" w:cs="Calibri"/>
+                <w:b/>
+                <w:bCs/>
+                <w:color w:val="000000"/>
+                <w:lang w:val="et-EE" w:eastAsia="et-EE"/>
+              </w:rPr>
+            </w:pPr>
+            <w:r>
+              <w:rPr>
+                <w:rFonts w:ascii="Calibri" w:eastAsia="Times New Roman" w:hAnsi="Calibri" w:cs="Calibri"/>
+                <w:b/>
+                <w:bCs/>
+                <w:color w:val="000000"/>
+                <w:lang w:val="et-EE" w:eastAsia="et-EE"/>
+              </w:rPr>
+              <w:t>data 1</w:t>
+            </w:r>
+          </w:p>
+        </w:tc>
+        <w:tc>
+          <w:tcPr>
+            <w:tcW w:w="834" w:type="dxa"/>
+            <w:tcBorders>
+              <w:top w:val="single" w:sz="4" w:space="0" w:color="auto"/>
+              <w:left w:val="nil"/>
+              <w:bottom w:val="single" w:sz="4" w:space="0" w:color="auto"/>
+              <w:right w:val="single" w:sz="4" w:space="0" w:color="auto"/>
+            </w:tcBorders>
+            <w:shd w:val="clear" w:color="auto" w:fill="auto"/>
+            <w:noWrap/>
+            <w:vAlign w:val="bottom"/>
+            <w:hideMark/>
+          </w:tcPr>
+          <w:p>
+            <w:pPr>
+              <w:spacing w:after="0" w:line="240" w:lineRule="auto"/>
+              <w:rPr>
+                <w:rFonts w:ascii="Calibri" w:eastAsia="Times New Roman" w:hAnsi="Calibri" w:cs="Calibri"/>
+                <w:b/>
+                <w:bCs/>
+                <w:color w:val="000000"/>
+                <w:lang w:val="et-EE" w:eastAsia="et-EE"/>
+              </w:rPr>
+            </w:pPr>
+            <w:r>
+              <w:rPr>
+                <w:rFonts w:ascii="Calibri" w:eastAsia="Times New Roman" w:hAnsi="Calibri" w:cs="Calibri"/>
+                <w:b/>
+                <w:bCs/>
+                <w:color w:val="000000"/>
+                <w:lang w:val="et-EE" w:eastAsia="et-EE"/>
+              </w:rPr>
+              <w:t>data 2</w:t>
+            </w:r>
+          </w:p>
+        </w:tc>
+        <w:tc>
+          <w:tcPr>
+            <w:tcW w:w="833" w:type="dxa"/>
+            <w:tcBorders>
+              <w:top w:val="single" w:sz="4" w:space="0" w:color="auto"/>
+              <w:left w:val="nil"/>
+              <w:bottom w:val="single" w:sz="4" w:space="0" w:color="auto"/>
+              <w:right w:val="single" w:sz="4" w:space="0" w:color="auto"/>
+            </w:tcBorders>
+            <w:shd w:val="clear" w:color="auto" w:fill="auto"/>
+            <w:noWrap/>
+            <w:vAlign w:val="bottom"/>
+            <w:hideMark/>
+          </w:tcPr>
+          <w:p>
+            <w:pPr>
+              <w:spacing w:after="0" w:line="240" w:lineRule="auto"/>
+              <w:rPr>
+                <w:rFonts w:ascii="Calibri" w:eastAsia="Times New Roman" w:hAnsi="Calibri" w:cs="Calibri"/>
+                <w:b/>
+                <w:bCs/>
+                <w:color w:val="000000"/>
+                <w:lang w:val="et-EE" w:eastAsia="et-EE"/>
+              </w:rPr>
+            </w:pPr>
+            <w:r>
+              <w:rPr>
+                <w:rFonts w:ascii="Calibri" w:eastAsia="Times New Roman" w:hAnsi="Calibri" w:cs="Calibri"/>
+                <w:b/>
+                <w:bCs/>
+                <w:color w:val="000000"/>
+                <w:lang w:val="et-EE" w:eastAsia="et-EE"/>
+              </w:rPr>
+              <w:t>data 3</w:t>
+            </w:r>
+          </w:p>
+        </w:tc>
+        <w:tc>
+          <w:tcPr>
+            <w:tcW w:w="768" w:type="dxa"/>
+            <w:tcBorders>
+              <w:top w:val="single" w:sz="4" w:space="0" w:color="auto"/>
+              <w:left w:val="nil"/>
+              <w:bottom w:val="single" w:sz="4" w:space="0" w:color="auto"/>
+              <w:right w:val="single" w:sz="4" w:space="0" w:color="auto"/>
+            </w:tcBorders>
+            <w:shd w:val="clear" w:color="auto" w:fill="auto"/>
+            <w:noWrap/>
+            <w:vAlign w:val="bottom"/>
+            <w:hideMark/>
+          </w:tcPr>
+          <w:p>
+            <w:pPr>
+              <w:spacing w:after="0" w:line="240" w:lineRule="auto"/>
+              <w:rPr>
+                <w:rFonts w:ascii="Calibri" w:eastAsia="Times New Roman" w:hAnsi="Calibri" w:cs="Calibri"/>
+                <w:b/>
+                <w:bCs/>
+                <w:color w:val="000000"/>
+                <w:lang w:val="et-EE" w:eastAsia="et-EE"/>
+              </w:rPr>
+            </w:pPr>
+            <w:r>
+              <w:rPr>
+                <w:rFonts w:ascii="Calibri" w:eastAsia="Times New Roman" w:hAnsi="Calibri" w:cs="Calibri"/>
+                <w:b/>
+                <w:bCs/>
+                <w:color w:val="000000"/>
+                <w:lang w:val="et-EE" w:eastAsia="et-EE"/>
+              </w:rPr>
+              <w:t>data 4</w:t>
+            </w:r>
+          </w:p>
+        </w:tc>
+        <w:tc>
+          <w:tcPr>
+            <w:tcW w:w="742" w:type="dxa"/>
+            <w:tcBorders>
+              <w:top w:val="single" w:sz="4" w:space="0" w:color="auto"/>
+              <w:left w:val="nil"/>
+              <w:bottom w:val="single" w:sz="4" w:space="0" w:color="auto"/>
+              <w:right w:val="single" w:sz="4" w:space="0" w:color="auto"/>
+            </w:tcBorders>
+            <w:shd w:val="clear" w:color="auto" w:fill="auto"/>
+            <w:noWrap/>
+            <w:vAlign w:val="bottom"/>
+            <w:hideMark/>
+          </w:tcPr>
+          <w:p>
+            <w:pPr>
+              <w:spacing w:after="0" w:line="240" w:lineRule="auto"/>
+              <w:rPr>
+                <w:rFonts w:ascii="Calibri" w:eastAsia="Times New Roman" w:hAnsi="Calibri" w:cs="Calibri"/>
+                <w:b/>
+                <w:bCs/>
+                <w:color w:val="000000"/>
+                <w:lang w:val="et-EE" w:eastAsia="et-EE"/>
+              </w:rPr>
+            </w:pPr>
+            <w:r>
+              <w:rPr>
+                <w:rFonts w:ascii="Calibri" w:eastAsia="Times New Roman" w:hAnsi="Calibri" w:cs="Calibri"/>
+                <w:b/>
+                <w:bCs/>
+                <w:color w:val="000000"/>
+                <w:lang w:val="et-EE" w:eastAsia="et-EE"/>
+              </w:rPr>
+              <w:t>data 5</w:t>
+            </w:r>
+          </w:p>
+        </w:tc>
+        <w:tc>
+          <w:tcPr>
+            <w:tcW w:w="742" w:type="dxa"/>
+            <w:tcBorders>
+              <w:top w:val="single" w:sz="4" w:space="0" w:color="auto"/>
+              <w:left w:val="nil"/>
+              <w:bottom w:val="single" w:sz="4" w:space="0" w:color="auto"/>
+              <w:right w:val="single" w:sz="4" w:space="0" w:color="auto"/>
+            </w:tcBorders>
+            <w:shd w:val="clear" w:color="auto" w:fill="auto"/>
+            <w:noWrap/>
+            <w:vAlign w:val="bottom"/>
+            <w:hideMark/>
+          </w:tcPr>
+          <w:p>
+            <w:pPr>
+              <w:spacing w:after="0" w:line="240" w:lineRule="auto"/>
+              <w:rPr>
+                <w:rFonts w:ascii="Calibri" w:eastAsia="Times New Roman" w:hAnsi="Calibri" w:cs="Calibri"/>
+                <w:b/>
+                <w:bCs/>
+                <w:color w:val="000000"/>
+                <w:lang w:val="et-EE" w:eastAsia="et-EE"/>
+              </w:rPr>
+            </w:pPr>
+            <w:r>
+              <w:rPr>
+                <w:rFonts w:ascii="Calibri" w:eastAsia="Times New Roman" w:hAnsi="Calibri" w:cs="Calibri"/>
+                <w:b/>
+                <w:bCs/>
+                <w:color w:val="000000"/>
+                <w:lang w:val="et-EE" w:eastAsia="et-EE"/>
+              </w:rPr>
+              <w:t>data 6</w:t>
+            </w:r>
+          </w:p>
+        </w:tc>
+        <w:tc>
+          <w:tcPr>
+            <w:tcW w:w="850" w:type="dxa"/>
+            <w:tcBorders>
+              <w:top w:val="single" w:sz="4" w:space="0" w:color="auto"/>
+              <w:left w:val="nil"/>
+              <w:bottom w:val="single" w:sz="4" w:space="0" w:color="auto"/>
+              <w:right w:val="single" w:sz="4" w:space="0" w:color="auto"/>
+            </w:tcBorders>
+            <w:shd w:val="clear" w:color="auto" w:fill="auto"/>
+            <w:noWrap/>
+            <w:vAlign w:val="bottom"/>
+            <w:hideMark/>
+          </w:tcPr>
+          <w:p>
+            <w:pPr>
+              <w:spacing w:after="0" w:line="240" w:lineRule="auto"/>
+              <w:rPr>
+                <w:rFonts w:ascii="Calibri" w:eastAsia="Times New Roman" w:hAnsi="Calibri" w:cs="Calibri"/>
+                <w:b/>
+                <w:bCs/>
+                <w:color w:val="000000"/>
+                <w:lang w:val="et-EE" w:eastAsia="et-EE"/>
+              </w:rPr>
+            </w:pPr>
+            <w:r>
+              <w:rPr>
+                <w:rFonts w:ascii="Calibri" w:eastAsia="Times New Roman" w:hAnsi="Calibri" w:cs="Calibri"/>
+                <w:b/>
+                <w:bCs/>
+                <w:color w:val="000000"/>
+                <w:lang w:val="et-EE" w:eastAsia="et-EE"/>
+              </w:rPr>
+              <w:t>data 7</w:t>
+            </w:r>
+          </w:p>
+        </w:tc>
+      </w:tr>
+      <w:tr>
+        <w:trPr>
+          <w:trHeight w:val="300"/>
+        </w:trPr>
+        <w:tc>
+          <w:tcPr>
+            <w:tcW w:w="940" w:type="dxa"/>
+            <w:tcBorders>
+              <w:top w:val="nil"/>
+              <w:left w:val="single" w:sz="4" w:space="0" w:color="auto"/>
+              <w:bottom w:val="single" w:sz="4" w:space="0" w:color="auto"/>
+              <w:right w:val="single" w:sz="4" w:space="0" w:color="auto"/>
+            </w:tcBorders>
+            <w:shd w:val="clear" w:color="auto" w:fill="auto"/>
+            <w:noWrap/>
+            <w:vAlign w:val="bottom"/>
+            <w:hideMark/>
+          </w:tcPr>
+          <w:p>
+            <w:pPr>
+              <w:spacing w:after="0" w:line="240" w:lineRule="auto"/>
+              <w:rPr>
+                <w:rFonts w:ascii="Calibri" w:eastAsia="Times New Roman" w:hAnsi="Calibri" w:cs="Calibri"/>
+                <w:color w:val="000000"/>
+                <w:lang w:val="et-EE" w:eastAsia="et-EE"/>
+              </w:rPr>
+            </w:pPr>
+            <w:r>
+              <w:rPr>
+                <w:rFonts w:ascii="Calibri" w:eastAsia="Times New Roman" w:hAnsi="Calibri" w:cs="Calibri"/>
+                <w:color w:val="000000"/>
+                <w:lang w:val="et-EE" w:eastAsia="et-EE"/>
+              </w:rPr>
+              <w:t>0x0</w:t>
+            </w:r>
+            <w:r>
+              <w:rPr>
+                <w:rFonts w:ascii="Calibri" w:eastAsia="Times New Roman" w:hAnsi="Calibri" w:cs="Calibri"/>
+                <w:color w:val="000000"/>
+                <w:lang w:val="et-EE" w:eastAsia="et-EE"/>
+              </w:rPr>
+              <w:t>2</w:t>
+            </w:r>
+          </w:p>
+        </w:tc>
+        <w:tc>
+          <w:tcPr>
+            <w:tcW w:w="823" w:type="dxa"/>
+            <w:tcBorders>
+              <w:top w:val="nil"/>
+              <w:left w:val="nil"/>
+              <w:bottom w:val="single" w:sz="4" w:space="0" w:color="auto"/>
+              <w:right w:val="single" w:sz="4" w:space="0" w:color="auto"/>
+            </w:tcBorders>
+            <w:shd w:val="clear" w:color="auto" w:fill="auto"/>
+            <w:noWrap/>
+            <w:vAlign w:val="bottom"/>
+            <w:hideMark/>
+          </w:tcPr>
+          <w:p>
+            <w:pPr>
+              <w:spacing w:after="0" w:line="240" w:lineRule="auto"/>
+              <w:rPr>
+                <w:rFonts w:ascii="Calibri" w:eastAsia="Times New Roman" w:hAnsi="Calibri" w:cs="Calibri"/>
+                <w:color w:val="000000"/>
+                <w:lang w:val="et-EE" w:eastAsia="et-EE"/>
+              </w:rPr>
+            </w:pPr>
+            <w:r>
+              <w:rPr>
+                <w:rFonts w:ascii="Calibri" w:eastAsia="Times New Roman" w:hAnsi="Calibri" w:cs="Calibri"/>
+                <w:color w:val="000000"/>
+                <w:lang w:val="et-EE" w:eastAsia="et-EE"/>
+              </w:rPr>
+              <w:t>m flags</w:t>
+            </w:r>
+          </w:p>
+        </w:tc>
+        <w:tc>
+          <w:tcPr>
+            <w:tcW w:w="732" w:type="dxa"/>
+            <w:tcBorders>
+              <w:top w:val="nil"/>
+              <w:left w:val="nil"/>
+              <w:bottom w:val="single" w:sz="4" w:space="0" w:color="auto"/>
+              <w:right w:val="single" w:sz="4" w:space="0" w:color="auto"/>
+            </w:tcBorders>
+            <w:shd w:val="clear" w:color="auto" w:fill="auto"/>
+            <w:noWrap/>
+            <w:vAlign w:val="bottom"/>
+            <w:hideMark/>
+          </w:tcPr>
+          <w:p>
+            <w:pPr>
+              <w:spacing w:after="0" w:line="240" w:lineRule="auto"/>
+              <w:rPr>
+                <w:rFonts w:ascii="Calibri" w:eastAsia="Times New Roman" w:hAnsi="Calibri" w:cs="Calibri"/>
+                <w:color w:val="000000"/>
+                <w:lang w:val="et-EE" w:eastAsia="et-EE"/>
+              </w:rPr>
+            </w:pPr>
+            <w:r>
+              <w:rPr>
+                <w:rFonts w:ascii="Calibri" w:eastAsia="Times New Roman" w:hAnsi="Calibri" w:cs="Calibri"/>
+                <w:color w:val="000000"/>
+                <w:lang w:val="et-EE" w:eastAsia="et-EE"/>
+              </w:rPr>
+              <w:t>0x00</w:t>
+            </w:r>
+          </w:p>
+        </w:tc>
+        <w:tc>
+          <w:tcPr>
+            <w:tcW w:w="1945" w:type="dxa"/>
+            <w:gridSpan w:val="2"/>
+            <w:tcBorders>
+              <w:top w:val="single" w:sz="4" w:space="0" w:color="auto"/>
+              <w:left w:val="nil"/>
+              <w:bottom w:val="single" w:sz="4" w:space="0" w:color="auto"/>
+              <w:right w:val="single" w:sz="4" w:space="0" w:color="auto"/>
+            </w:tcBorders>
+            <w:shd w:val="clear" w:color="auto" w:fill="auto"/>
+            <w:noWrap/>
+            <w:vAlign w:val="bottom"/>
+            <w:hideMark/>
+          </w:tcPr>
+          <w:p>
+            <w:pPr>
+              <w:spacing w:after="0" w:line="240" w:lineRule="auto"/>
+              <w:jc w:val="center"/>
+              <w:rPr>
+                <w:rFonts w:ascii="Calibri" w:eastAsia="Times New Roman" w:hAnsi="Calibri" w:cs="Calibri"/>
+                <w:color w:val="000000"/>
+                <w:lang w:val="et-EE" w:eastAsia="et-EE"/>
+              </w:rPr>
+            </w:pPr>
+            <w:r>
+              <w:rPr>
+                <w:rFonts w:ascii="Calibri" w:eastAsia="Times New Roman" w:hAnsi="Calibri" w:cs="Calibri"/>
+                <w:color w:val="000000"/>
+                <w:lang w:val="et-EE" w:eastAsia="et-EE"/>
+              </w:rPr>
+              <w:t>M0</w:t>
+            </w:r>
+          </w:p>
+        </w:tc>
+        <w:tc>
+          <w:tcPr>
+            <w:tcW w:w="1667" w:type="dxa"/>
+            <w:gridSpan w:val="2"/>
+            <w:tcBorders>
+              <w:top w:val="single" w:sz="4" w:space="0" w:color="auto"/>
+              <w:left w:val="nil"/>
+              <w:bottom w:val="single" w:sz="4" w:space="0" w:color="auto"/>
+              <w:right w:val="single" w:sz="4" w:space="0" w:color="auto"/>
+            </w:tcBorders>
+            <w:shd w:val="clear" w:color="auto" w:fill="auto"/>
+            <w:noWrap/>
+            <w:vAlign w:val="bottom"/>
+            <w:hideMark/>
+          </w:tcPr>
+          <w:p>
+            <w:pPr>
+              <w:spacing w:after="0" w:line="240" w:lineRule="auto"/>
+              <w:jc w:val="center"/>
+              <w:rPr>
+                <w:rFonts w:ascii="Calibri" w:eastAsia="Times New Roman" w:hAnsi="Calibri" w:cs="Calibri"/>
+                <w:color w:val="000000"/>
+                <w:lang w:val="et-EE" w:eastAsia="et-EE"/>
+              </w:rPr>
+            </w:pPr>
+            <w:r>
+              <w:rPr>
+                <w:rFonts w:ascii="Calibri" w:eastAsia="Times New Roman" w:hAnsi="Calibri" w:cs="Calibri"/>
+                <w:color w:val="000000"/>
+                <w:lang w:val="et-EE" w:eastAsia="et-EE"/>
+              </w:rPr>
+              <w:t>M1</w:t>
+            </w:r>
+          </w:p>
+        </w:tc>
+        <w:tc>
+          <w:tcPr>
+            <w:tcW w:w="1510" w:type="dxa"/>
+            <w:gridSpan w:val="2"/>
+            <w:tcBorders>
+              <w:top w:val="single" w:sz="4" w:space="0" w:color="auto"/>
+              <w:left w:val="nil"/>
+              <w:bottom w:val="single" w:sz="4" w:space="0" w:color="auto"/>
+              <w:right w:val="single" w:sz="4" w:space="0" w:color="auto"/>
+            </w:tcBorders>
+            <w:shd w:val="clear" w:color="auto" w:fill="auto"/>
+            <w:noWrap/>
+            <w:vAlign w:val="bottom"/>
+            <w:hideMark/>
+          </w:tcPr>
+          <w:p>
+            <w:pPr>
+              <w:spacing w:after="0" w:line="240" w:lineRule="auto"/>
+              <w:jc w:val="center"/>
+              <w:rPr>
+                <w:rFonts w:ascii="Calibri" w:eastAsia="Times New Roman" w:hAnsi="Calibri" w:cs="Calibri"/>
+                <w:color w:val="000000"/>
+                <w:lang w:val="et-EE" w:eastAsia="et-EE"/>
+              </w:rPr>
+            </w:pPr>
+            <w:r>
+              <w:rPr>
+                <w:rFonts w:ascii="Calibri" w:eastAsia="Times New Roman" w:hAnsi="Calibri" w:cs="Calibri"/>
+                <w:color w:val="000000"/>
+                <w:lang w:val="et-EE" w:eastAsia="et-EE"/>
+              </w:rPr>
+              <w:t>M2</w:t>
+            </w:r>
+          </w:p>
+        </w:tc>
+        <w:tc>
+          <w:tcPr>
+            <w:tcW w:w="1592" w:type="dxa"/>
+            <w:gridSpan w:val="2"/>
+            <w:tcBorders>
+              <w:top w:val="single" w:sz="4" w:space="0" w:color="auto"/>
+              <w:left w:val="nil"/>
+              <w:bottom w:val="single" w:sz="4" w:space="0" w:color="auto"/>
+              <w:right w:val="single" w:sz="4" w:space="0" w:color="auto"/>
+            </w:tcBorders>
+            <w:shd w:val="clear" w:color="auto" w:fill="auto"/>
+            <w:noWrap/>
+            <w:vAlign w:val="bottom"/>
+            <w:hideMark/>
+          </w:tcPr>
+          <w:p>
+            <w:pPr>
+              <w:spacing w:after="0" w:line="240" w:lineRule="auto"/>
+              <w:jc w:val="center"/>
+              <w:rPr>
+                <w:rFonts w:ascii="Calibri" w:eastAsia="Times New Roman" w:hAnsi="Calibri" w:cs="Calibri"/>
+                <w:color w:val="000000"/>
+                <w:lang w:val="et-EE" w:eastAsia="et-EE"/>
+              </w:rPr>
+            </w:pPr>
+            <w:r>
+              <w:rPr>
+                <w:rFonts w:ascii="Calibri" w:eastAsia="Times New Roman" w:hAnsi="Calibri" w:cs="Calibri"/>
+                <w:color w:val="000000"/>
+                <w:lang w:val="et-EE" w:eastAsia="et-EE"/>
+              </w:rPr>
+              <w:t>M3</w:t>
+            </w:r>
+          </w:p>
+        </w:tc>
+      </w:tr>
+    </w:tbl>
+    <w:p>
+      <w:pPr>
+        <w:rPr>
+          <w:lang w:val="et-EE"/>
+        </w:rPr>
+      </w:pPr>
+    </w:p>
+    <w:p>
+      <w:pPr>
+        <w:rPr>
+          <w:lang w:val="et-EE"/>
+        </w:rPr>
+      </w:pPr>
+      <w:r>
+        <w:rPr>
+          <w:lang w:val="et-EE"/>
+        </w:rPr>
+        <w:lastRenderedPageBreak/>
+        <w:t xml:space="preserve">The response to the command shall report the result of the operation and the </w:t>
+      </w:r>
+      <w:r>
+        <w:rPr>
+          <w:lang w:val="et-EE"/>
+        </w:rPr>
+        <w:t>current speed of all stepper motors.</w:t>
+      </w:r>
+      <w:r>
+        <w:rPr>
+          <w:lang w:val="et-EE"/>
+        </w:rPr>
+        <w:br/>
+      </w:r>
+    </w:p>
+    <w:tbl>
+      <w:tblPr>
+        <w:tblW w:w="10200" w:type="dxa"/>
+        <w:tblCellMar>
+          <w:left w:w="70" w:type="dxa"/>
+          <w:right w:w="70" w:type="dxa"/>
+        </w:tblCellMar>
+        <w:tblLook w:val="04A0" w:firstRow="1" w:lastRow="0" w:firstColumn="1" w:lastColumn="0" w:noHBand="0" w:noVBand="1"/>
+      </w:tblPr>
+      <w:tblGrid>
+        <w:gridCol w:w="1120"/>
+        <w:gridCol w:w="640"/>
+        <w:gridCol w:w="760"/>
+        <w:gridCol w:w="960"/>
+        <w:gridCol w:w="960"/>
+        <w:gridCol w:w="960"/>
+        <w:gridCol w:w="960"/>
+        <w:gridCol w:w="960"/>
+        <w:gridCol w:w="960"/>
+        <w:gridCol w:w="960"/>
+        <w:gridCol w:w="960"/>
+      </w:tblGrid>
+      <w:tr>
+        <w:trPr>
+          <w:trHeight w:val="300"/>
+        </w:trPr>
+        <w:tc>
+          <w:tcPr>
+            <w:tcW w:w="1120" w:type="dxa"/>
+            <w:tcBorders>
+              <w:top w:val="single" w:sz="4" w:space="0" w:color="auto"/>
+              <w:left w:val="single" w:sz="4" w:space="0" w:color="auto"/>
+              <w:bottom w:val="single" w:sz="4" w:space="0" w:color="auto"/>
+              <w:right w:val="single" w:sz="4" w:space="0" w:color="auto"/>
+            </w:tcBorders>
+            <w:shd w:val="clear" w:color="auto" w:fill="auto"/>
+            <w:noWrap/>
+            <w:vAlign w:val="bottom"/>
+            <w:hideMark/>
+          </w:tcPr>
+          <w:p>
+            <w:pPr>
+              <w:spacing w:after="0" w:line="240" w:lineRule="auto"/>
+              <w:rPr>
+                <w:rFonts w:ascii="Calibri" w:eastAsia="Times New Roman" w:hAnsi="Calibri" w:cs="Calibri"/>
+                <w:b/>
+                <w:bCs/>
+                <w:color w:val="000000"/>
+                <w:lang w:val="et-EE" w:eastAsia="et-EE"/>
+              </w:rPr>
+            </w:pPr>
+            <w:r>
+              <w:rPr>
+                <w:rFonts w:ascii="Calibri" w:eastAsia="Times New Roman" w:hAnsi="Calibri" w:cs="Calibri"/>
+                <w:b/>
+                <w:bCs/>
+                <w:color w:val="000000"/>
+                <w:lang w:val="et-EE" w:eastAsia="et-EE"/>
+              </w:rPr>
+              <w:t>Response:</w:t>
+            </w:r>
+          </w:p>
+        </w:tc>
+        <w:tc>
+          <w:tcPr>
+            <w:tcW w:w="640" w:type="dxa"/>
+            <w:tcBorders>
+              <w:top w:val="nil"/>
+              <w:left w:val="nil"/>
+              <w:bottom w:val="nil"/>
+              <w:right w:val="nil"/>
+            </w:tcBorders>
+            <w:shd w:val="clear" w:color="auto" w:fill="auto"/>
+            <w:noWrap/>
+            <w:vAlign w:val="bottom"/>
+            <w:hideMark/>
+          </w:tcPr>
+          <w:p>
+            <w:pPr>
+              <w:spacing w:after="0" w:line="240" w:lineRule="auto"/>
+              <w:rPr>
+                <w:rFonts w:ascii="Calibri" w:eastAsia="Times New Roman" w:hAnsi="Calibri" w:cs="Calibri"/>
+                <w:b/>
+                <w:bCs/>
+                <w:color w:val="000000"/>
+                <w:lang w:val="et-EE" w:eastAsia="et-EE"/>
+              </w:rPr>
+            </w:pPr>
+          </w:p>
+        </w:tc>
+        <w:tc>
+          <w:tcPr>
+            <w:tcW w:w="760" w:type="dxa"/>
+            <w:tcBorders>
+              <w:top w:val="nil"/>
+              <w:left w:val="nil"/>
+              <w:bottom w:val="nil"/>
+              <w:right w:val="nil"/>
+            </w:tcBorders>
+            <w:shd w:val="clear" w:color="auto" w:fill="auto"/>
+            <w:noWrap/>
+            <w:vAlign w:val="bottom"/>
+            <w:hideMark/>
+          </w:tcPr>
+          <w:p>
+            <w:pPr>
+              <w:spacing w:after="0" w:line="240" w:lineRule="auto"/>
+              <w:rPr>
+                <w:rFonts w:ascii="Times New Roman" w:eastAsia="Times New Roman" w:hAnsi="Times New Roman" w:cs="Times New Roman"/>
+                <w:sz w:val="20"/>
+                <w:szCs w:val="20"/>
+                <w:lang w:val="et-EE" w:eastAsia="et-EE"/>
+              </w:rPr>
+            </w:pPr>
+          </w:p>
+        </w:tc>
+        <w:tc>
+          <w:tcPr>
+            <w:tcW w:w="960" w:type="dxa"/>
+            <w:tcBorders>
+              <w:top w:val="nil"/>
+              <w:left w:val="nil"/>
+              <w:bottom w:val="nil"/>
+              <w:right w:val="nil"/>
+            </w:tcBorders>
+            <w:shd w:val="clear" w:color="auto" w:fill="auto"/>
+            <w:noWrap/>
+            <w:vAlign w:val="bottom"/>
+            <w:hideMark/>
+          </w:tcPr>
+          <w:p>
+            <w:pPr>
+              <w:spacing w:after="0" w:line="240" w:lineRule="auto"/>
+              <w:rPr>
+                <w:rFonts w:ascii="Times New Roman" w:eastAsia="Times New Roman" w:hAnsi="Times New Roman" w:cs="Times New Roman"/>
+                <w:sz w:val="20"/>
+                <w:szCs w:val="20"/>
+                <w:lang w:val="et-EE" w:eastAsia="et-EE"/>
+              </w:rPr>
+            </w:pPr>
+          </w:p>
+        </w:tc>
+        <w:tc>
+          <w:tcPr>
+            <w:tcW w:w="960" w:type="dxa"/>
+            <w:tcBorders>
+              <w:top w:val="nil"/>
+              <w:left w:val="nil"/>
+              <w:bottom w:val="nil"/>
+              <w:right w:val="nil"/>
+            </w:tcBorders>
+            <w:shd w:val="clear" w:color="auto" w:fill="auto"/>
+            <w:noWrap/>
+            <w:vAlign w:val="bottom"/>
+            <w:hideMark/>
+          </w:tcPr>
+          <w:p>
+            <w:pPr>
+              <w:spacing w:after="0" w:line="240" w:lineRule="auto"/>
+              <w:rPr>
+                <w:rFonts w:ascii="Times New Roman" w:eastAsia="Times New Roman" w:hAnsi="Times New Roman" w:cs="Times New Roman"/>
+                <w:sz w:val="20"/>
+                <w:szCs w:val="20"/>
+                <w:lang w:val="et-EE" w:eastAsia="et-EE"/>
+              </w:rPr>
+            </w:pPr>
+          </w:p>
+        </w:tc>
+        <w:tc>
+          <w:tcPr>
+            <w:tcW w:w="960" w:type="dxa"/>
+            <w:tcBorders>
+              <w:top w:val="nil"/>
+              <w:left w:val="nil"/>
+              <w:bottom w:val="nil"/>
+              <w:right w:val="nil"/>
+            </w:tcBorders>
+            <w:shd w:val="clear" w:color="auto" w:fill="auto"/>
+            <w:noWrap/>
+            <w:vAlign w:val="bottom"/>
+            <w:hideMark/>
+          </w:tcPr>
+          <w:p>
+            <w:pPr>
+              <w:spacing w:after="0" w:line="240" w:lineRule="auto"/>
+              <w:rPr>
+                <w:rFonts w:ascii="Times New Roman" w:eastAsia="Times New Roman" w:hAnsi="Times New Roman" w:cs="Times New Roman"/>
+                <w:sz w:val="20"/>
+                <w:szCs w:val="20"/>
+                <w:lang w:val="et-EE" w:eastAsia="et-EE"/>
+              </w:rPr>
+            </w:pPr>
+          </w:p>
+        </w:tc>
+        <w:tc>
+          <w:tcPr>
+            <w:tcW w:w="960" w:type="dxa"/>
+            <w:tcBorders>
+              <w:top w:val="nil"/>
+              <w:left w:val="nil"/>
+              <w:bottom w:val="nil"/>
+              <w:right w:val="nil"/>
+            </w:tcBorders>
+            <w:shd w:val="clear" w:color="auto" w:fill="auto"/>
+            <w:noWrap/>
+            <w:vAlign w:val="bottom"/>
+            <w:hideMark/>
+          </w:tcPr>
+          <w:p>
+            <w:pPr>
+              <w:spacing w:after="0" w:line="240" w:lineRule="auto"/>
+              <w:rPr>
+                <w:rFonts w:ascii="Times New Roman" w:eastAsia="Times New Roman" w:hAnsi="Times New Roman" w:cs="Times New Roman"/>
+                <w:sz w:val="20"/>
+                <w:szCs w:val="20"/>
+                <w:lang w:val="et-EE" w:eastAsia="et-EE"/>
+              </w:rPr>
+            </w:pPr>
+          </w:p>
+        </w:tc>
+        <w:tc>
+          <w:tcPr>
+            <w:tcW w:w="960" w:type="dxa"/>
+            <w:tcBorders>
+              <w:top w:val="nil"/>
+              <w:left w:val="nil"/>
+              <w:bottom w:val="nil"/>
+              <w:right w:val="nil"/>
+            </w:tcBorders>
+            <w:shd w:val="clear" w:color="auto" w:fill="auto"/>
+            <w:noWrap/>
+            <w:vAlign w:val="bottom"/>
+            <w:hideMark/>
+          </w:tcPr>
+          <w:p>
+            <w:pPr>
+              <w:spacing w:after="0" w:line="240" w:lineRule="auto"/>
+              <w:rPr>
+                <w:rFonts w:ascii="Times New Roman" w:eastAsia="Times New Roman" w:hAnsi="Times New Roman" w:cs="Times New Roman"/>
+                <w:sz w:val="20"/>
+                <w:szCs w:val="20"/>
+                <w:lang w:val="et-EE" w:eastAsia="et-EE"/>
+              </w:rPr>
+            </w:pPr>
+          </w:p>
+        </w:tc>
+        <w:tc>
+          <w:tcPr>
+            <w:tcW w:w="960" w:type="dxa"/>
+            <w:tcBorders>
+              <w:top w:val="nil"/>
+              <w:left w:val="nil"/>
+              <w:bottom w:val="nil"/>
+              <w:right w:val="nil"/>
+            </w:tcBorders>
+            <w:shd w:val="clear" w:color="auto" w:fill="auto"/>
+            <w:noWrap/>
+            <w:vAlign w:val="bottom"/>
+            <w:hideMark/>
+          </w:tcPr>
+          <w:p>
+            <w:pPr>
+              <w:spacing w:after="0" w:line="240" w:lineRule="auto"/>
+              <w:rPr>
+                <w:rFonts w:ascii="Times New Roman" w:eastAsia="Times New Roman" w:hAnsi="Times New Roman" w:cs="Times New Roman"/>
+                <w:sz w:val="20"/>
+                <w:szCs w:val="20"/>
+                <w:lang w:val="et-EE" w:eastAsia="et-EE"/>
+              </w:rPr>
+            </w:pPr>
+          </w:p>
+        </w:tc>
+        <w:tc>
+          <w:tcPr>
+            <w:tcW w:w="960" w:type="dxa"/>
+            <w:tcBorders>
+              <w:top w:val="nil"/>
+              <w:left w:val="nil"/>
+              <w:bottom w:val="nil"/>
+              <w:right w:val="nil"/>
+            </w:tcBorders>
+            <w:shd w:val="clear" w:color="auto" w:fill="auto"/>
+            <w:noWrap/>
+            <w:vAlign w:val="bottom"/>
+            <w:hideMark/>
+          </w:tcPr>
+          <w:p>
+            <w:pPr>
+              <w:spacing w:after="0" w:line="240" w:lineRule="auto"/>
+              <w:rPr>
+                <w:rFonts w:ascii="Times New Roman" w:eastAsia="Times New Roman" w:hAnsi="Times New Roman" w:cs="Times New Roman"/>
+                <w:sz w:val="20"/>
+                <w:szCs w:val="20"/>
+                <w:lang w:val="et-EE" w:eastAsia="et-EE"/>
+              </w:rPr>
+            </w:pPr>
+          </w:p>
+        </w:tc>
+        <w:tc>
+          <w:tcPr>
+            <w:tcW w:w="960" w:type="dxa"/>
+            <w:tcBorders>
+              <w:top w:val="nil"/>
+              <w:left w:val="nil"/>
+              <w:bottom w:val="nil"/>
+              <w:right w:val="nil"/>
+            </w:tcBorders>
+            <w:shd w:val="clear" w:color="auto" w:fill="auto"/>
+            <w:noWrap/>
+            <w:vAlign w:val="bottom"/>
+            <w:hideMark/>
+          </w:tcPr>
+          <w:p>
+            <w:pPr>
+              <w:spacing w:after="0" w:line="240" w:lineRule="auto"/>
+              <w:rPr>
+                <w:rFonts w:ascii="Times New Roman" w:eastAsia="Times New Roman" w:hAnsi="Times New Roman" w:cs="Times New Roman"/>
+                <w:sz w:val="20"/>
+                <w:szCs w:val="20"/>
+                <w:lang w:val="et-EE" w:eastAsia="et-EE"/>
+              </w:rPr>
+            </w:pPr>
+          </w:p>
+        </w:tc>
+      </w:tr>
+      <w:tr>
+        <w:trPr>
+          <w:trHeight w:val="300"/>
+        </w:trPr>
+        <w:tc>
+          <w:tcPr>
+            <w:tcW w:w="1120" w:type="dxa"/>
+            <w:tcBorders>
+              <w:top w:val="nil"/>
+              <w:left w:val="single" w:sz="4" w:space="0" w:color="auto"/>
+              <w:bottom w:val="single" w:sz="4" w:space="0" w:color="auto"/>
+              <w:right w:val="single" w:sz="4" w:space="0" w:color="auto"/>
+            </w:tcBorders>
+            <w:shd w:val="clear" w:color="auto" w:fill="auto"/>
+            <w:noWrap/>
+            <w:vAlign w:val="bottom"/>
+            <w:hideMark/>
+          </w:tcPr>
+          <w:p>
+            <w:pPr>
+              <w:spacing w:after="0" w:line="240" w:lineRule="auto"/>
+              <w:rPr>
+                <w:rFonts w:ascii="Calibri" w:eastAsia="Times New Roman" w:hAnsi="Calibri" w:cs="Calibri"/>
+                <w:color w:val="000000"/>
+                <w:lang w:val="et-EE" w:eastAsia="et-EE"/>
+              </w:rPr>
+            </w:pPr>
+            <w:r>
+              <w:rPr>
+                <w:rFonts w:ascii="Calibri" w:eastAsia="Times New Roman" w:hAnsi="Calibri" w:cs="Calibri"/>
+                <w:color w:val="000000"/>
+                <w:lang w:val="et-EE" w:eastAsia="et-EE"/>
+              </w:rPr>
+              <w:t>cmd_id</w:t>
+            </w:r>
+          </w:p>
+        </w:tc>
+        <w:tc>
+          <w:tcPr>
+            <w:tcW w:w="640" w:type="dxa"/>
+            <w:tcBorders>
+              <w:top w:val="single" w:sz="4" w:space="0" w:color="auto"/>
+              <w:left w:val="nil"/>
+              <w:bottom w:val="single" w:sz="4" w:space="0" w:color="auto"/>
+              <w:right w:val="single" w:sz="4" w:space="0" w:color="auto"/>
+            </w:tcBorders>
+            <w:shd w:val="clear" w:color="auto" w:fill="auto"/>
+            <w:noWrap/>
+            <w:vAlign w:val="bottom"/>
+            <w:hideMark/>
+          </w:tcPr>
+          <w:p>
+            <w:pPr>
+              <w:spacing w:after="0" w:line="240" w:lineRule="auto"/>
+              <w:rPr>
+                <w:rFonts w:ascii="Calibri" w:eastAsia="Times New Roman" w:hAnsi="Calibri" w:cs="Calibri"/>
+                <w:color w:val="000000"/>
+                <w:lang w:val="et-EE" w:eastAsia="et-EE"/>
+              </w:rPr>
+            </w:pPr>
+            <w:r>
+              <w:rPr>
+                <w:rFonts w:ascii="Calibri" w:eastAsia="Times New Roman" w:hAnsi="Calibri" w:cs="Calibri"/>
+                <w:color w:val="000000"/>
+                <w:lang w:val="et-EE" w:eastAsia="et-EE"/>
+              </w:rPr>
+              <w:t>sub</w:t>
+            </w:r>
+          </w:p>
+        </w:tc>
+        <w:tc>
+          <w:tcPr>
+            <w:tcW w:w="760" w:type="dxa"/>
+            <w:tcBorders>
+              <w:top w:val="single" w:sz="4" w:space="0" w:color="auto"/>
+              <w:left w:val="nil"/>
+              <w:bottom w:val="single" w:sz="4" w:space="0" w:color="auto"/>
+              <w:right w:val="single" w:sz="4" w:space="0" w:color="auto"/>
+            </w:tcBorders>
+            <w:shd w:val="clear" w:color="auto" w:fill="auto"/>
+            <w:noWrap/>
+            <w:vAlign w:val="bottom"/>
+            <w:hideMark/>
+          </w:tcPr>
+          <w:p>
+            <w:pPr>
+              <w:spacing w:after="0" w:line="240" w:lineRule="auto"/>
+              <w:rPr>
+                <w:rFonts w:ascii="Calibri" w:eastAsia="Times New Roman" w:hAnsi="Calibri" w:cs="Calibri"/>
+                <w:color w:val="000000"/>
+                <w:lang w:val="et-EE" w:eastAsia="et-EE"/>
+              </w:rPr>
+            </w:pPr>
+            <w:r>
+              <w:rPr>
+                <w:rFonts w:ascii="Calibri" w:eastAsia="Times New Roman" w:hAnsi="Calibri" w:cs="Calibri"/>
+                <w:color w:val="000000"/>
+                <w:lang w:val="et-EE" w:eastAsia="et-EE"/>
+              </w:rPr>
+              <w:t>code</w:t>
+            </w:r>
+          </w:p>
+        </w:tc>
+        <w:tc>
+          <w:tcPr>
+            <w:tcW w:w="960" w:type="dxa"/>
+            <w:tcBorders>
+              <w:top w:val="single" w:sz="4" w:space="0" w:color="auto"/>
+              <w:left w:val="nil"/>
+              <w:bottom w:val="single" w:sz="4" w:space="0" w:color="auto"/>
+              <w:right w:val="single" w:sz="4" w:space="0" w:color="auto"/>
+            </w:tcBorders>
+            <w:shd w:val="clear" w:color="auto" w:fill="auto"/>
+            <w:noWrap/>
+            <w:vAlign w:val="bottom"/>
+            <w:hideMark/>
+          </w:tcPr>
+          <w:p>
+            <w:pPr>
+              <w:spacing w:after="0" w:line="240" w:lineRule="auto"/>
+              <w:rPr>
+                <w:rFonts w:ascii="Calibri" w:eastAsia="Times New Roman" w:hAnsi="Calibri" w:cs="Calibri"/>
+                <w:color w:val="000000"/>
+                <w:lang w:val="et-EE" w:eastAsia="et-EE"/>
+              </w:rPr>
+            </w:pPr>
+            <w:r>
+              <w:rPr>
+                <w:rFonts w:ascii="Calibri" w:eastAsia="Times New Roman" w:hAnsi="Calibri" w:cs="Calibri"/>
+                <w:color w:val="000000"/>
+                <w:lang w:val="et-EE" w:eastAsia="et-EE"/>
+              </w:rPr>
+              <w:t>data 0</w:t>
+            </w:r>
+          </w:p>
+        </w:tc>
+        <w:tc>
+          <w:tcPr>
+            <w:tcW w:w="960" w:type="dxa"/>
+            <w:tcBorders>
+              <w:top w:val="single" w:sz="4" w:space="0" w:color="auto"/>
+              <w:left w:val="nil"/>
+              <w:bottom w:val="single" w:sz="4" w:space="0" w:color="auto"/>
+              <w:right w:val="single" w:sz="4" w:space="0" w:color="auto"/>
+            </w:tcBorders>
+            <w:shd w:val="clear" w:color="auto" w:fill="auto"/>
+            <w:noWrap/>
+            <w:vAlign w:val="bottom"/>
+            <w:hideMark/>
+          </w:tcPr>
+          <w:p>
+            <w:pPr>
+              <w:spacing w:after="0" w:line="240" w:lineRule="auto"/>
+              <w:rPr>
+                <w:rFonts w:ascii="Calibri" w:eastAsia="Times New Roman" w:hAnsi="Calibri" w:cs="Calibri"/>
+                <w:color w:val="000000"/>
+                <w:lang w:val="et-EE" w:eastAsia="et-EE"/>
+              </w:rPr>
+            </w:pPr>
+            <w:r>
+              <w:rPr>
+                <w:rFonts w:ascii="Calibri" w:eastAsia="Times New Roman" w:hAnsi="Calibri" w:cs="Calibri"/>
+                <w:color w:val="000000"/>
+                <w:lang w:val="et-EE" w:eastAsia="et-EE"/>
+              </w:rPr>
+              <w:t>data 1</w:t>
+            </w:r>
+          </w:p>
+        </w:tc>
+        <w:tc>
+          <w:tcPr>
+            <w:tcW w:w="960" w:type="dxa"/>
+            <w:tcBorders>
+              <w:top w:val="single" w:sz="4" w:space="0" w:color="auto"/>
+              <w:left w:val="nil"/>
+              <w:bottom w:val="single" w:sz="4" w:space="0" w:color="auto"/>
+              <w:right w:val="single" w:sz="4" w:space="0" w:color="auto"/>
+            </w:tcBorders>
+            <w:shd w:val="clear" w:color="auto" w:fill="auto"/>
+            <w:noWrap/>
+            <w:vAlign w:val="bottom"/>
+            <w:hideMark/>
+          </w:tcPr>
+          <w:p>
+            <w:pPr>
+              <w:spacing w:after="0" w:line="240" w:lineRule="auto"/>
+              <w:rPr>
+                <w:rFonts w:ascii="Calibri" w:eastAsia="Times New Roman" w:hAnsi="Calibri" w:cs="Calibri"/>
+                <w:color w:val="000000"/>
+                <w:lang w:val="et-EE" w:eastAsia="et-EE"/>
+              </w:rPr>
+            </w:pPr>
+            <w:r>
+              <w:rPr>
+                <w:rFonts w:ascii="Calibri" w:eastAsia="Times New Roman" w:hAnsi="Calibri" w:cs="Calibri"/>
+                <w:color w:val="000000"/>
+                <w:lang w:val="et-EE" w:eastAsia="et-EE"/>
+              </w:rPr>
+              <w:t>data 2</w:t>
+            </w:r>
+          </w:p>
+        </w:tc>
+        <w:tc>
+          <w:tcPr>
+            <w:tcW w:w="960" w:type="dxa"/>
+            <w:tcBorders>
+              <w:top w:val="single" w:sz="4" w:space="0" w:color="auto"/>
+              <w:left w:val="nil"/>
+              <w:bottom w:val="single" w:sz="4" w:space="0" w:color="auto"/>
+              <w:right w:val="single" w:sz="4" w:space="0" w:color="auto"/>
+            </w:tcBorders>
+            <w:shd w:val="clear" w:color="auto" w:fill="auto"/>
+            <w:noWrap/>
+            <w:vAlign w:val="bottom"/>
+            <w:hideMark/>
+          </w:tcPr>
+          <w:p>
+            <w:pPr>
+              <w:spacing w:after="0" w:line="240" w:lineRule="auto"/>
+              <w:rPr>
+                <w:rFonts w:ascii="Calibri" w:eastAsia="Times New Roman" w:hAnsi="Calibri" w:cs="Calibri"/>
+                <w:color w:val="000000"/>
+                <w:lang w:val="et-EE" w:eastAsia="et-EE"/>
+              </w:rPr>
+            </w:pPr>
+            <w:r>
+              <w:rPr>
+                <w:rFonts w:ascii="Calibri" w:eastAsia="Times New Roman" w:hAnsi="Calibri" w:cs="Calibri"/>
+                <w:color w:val="000000"/>
+                <w:lang w:val="et-EE" w:eastAsia="et-EE"/>
+              </w:rPr>
+              <w:t>data 3</w:t>
+            </w:r>
+          </w:p>
+        </w:tc>
+        <w:tc>
+          <w:tcPr>
+            <w:tcW w:w="960" w:type="dxa"/>
+            <w:tcBorders>
+              <w:top w:val="single" w:sz="4" w:space="0" w:color="auto"/>
+              <w:left w:val="nil"/>
+              <w:bottom w:val="single" w:sz="4" w:space="0" w:color="auto"/>
+              <w:right w:val="single" w:sz="4" w:space="0" w:color="auto"/>
+            </w:tcBorders>
+            <w:shd w:val="clear" w:color="auto" w:fill="auto"/>
+            <w:noWrap/>
+            <w:vAlign w:val="bottom"/>
+            <w:hideMark/>
+          </w:tcPr>
+          <w:p>
+            <w:pPr>
+              <w:spacing w:after="0" w:line="240" w:lineRule="auto"/>
+              <w:rPr>
+                <w:rFonts w:ascii="Calibri" w:eastAsia="Times New Roman" w:hAnsi="Calibri" w:cs="Calibri"/>
+                <w:color w:val="000000"/>
+                <w:lang w:val="et-EE" w:eastAsia="et-EE"/>
+              </w:rPr>
+            </w:pPr>
+            <w:r>
+              <w:rPr>
+                <w:rFonts w:ascii="Calibri" w:eastAsia="Times New Roman" w:hAnsi="Calibri" w:cs="Calibri"/>
+                <w:color w:val="000000"/>
+                <w:lang w:val="et-EE" w:eastAsia="et-EE"/>
+              </w:rPr>
+              <w:t>data 4</w:t>
+            </w:r>
+          </w:p>
+        </w:tc>
+        <w:tc>
+          <w:tcPr>
+            <w:tcW w:w="960" w:type="dxa"/>
+            <w:tcBorders>
+              <w:top w:val="single" w:sz="4" w:space="0" w:color="auto"/>
+              <w:left w:val="nil"/>
+              <w:bottom w:val="single" w:sz="4" w:space="0" w:color="auto"/>
+              <w:right w:val="single" w:sz="4" w:space="0" w:color="auto"/>
+            </w:tcBorders>
+            <w:shd w:val="clear" w:color="auto" w:fill="auto"/>
+            <w:noWrap/>
+            <w:vAlign w:val="bottom"/>
+            <w:hideMark/>
+          </w:tcPr>
+          <w:p>
+            <w:pPr>
+              <w:spacing w:after="0" w:line="240" w:lineRule="auto"/>
+              <w:rPr>
+                <w:rFonts w:ascii="Calibri" w:eastAsia="Times New Roman" w:hAnsi="Calibri" w:cs="Calibri"/>
+                <w:color w:val="000000"/>
+                <w:lang w:val="et-EE" w:eastAsia="et-EE"/>
+              </w:rPr>
+            </w:pPr>
+            <w:r>
+              <w:rPr>
+                <w:rFonts w:ascii="Calibri" w:eastAsia="Times New Roman" w:hAnsi="Calibri" w:cs="Calibri"/>
+                <w:color w:val="000000"/>
+                <w:lang w:val="et-EE" w:eastAsia="et-EE"/>
+              </w:rPr>
+              <w:t>data 5</w:t>
+            </w:r>
+          </w:p>
+        </w:tc>
+        <w:tc>
+          <w:tcPr>
+            <w:tcW w:w="960" w:type="dxa"/>
+            <w:tcBorders>
+              <w:top w:val="single" w:sz="4" w:space="0" w:color="auto"/>
+              <w:left w:val="nil"/>
+              <w:bottom w:val="single" w:sz="4" w:space="0" w:color="auto"/>
+              <w:right w:val="single" w:sz="4" w:space="0" w:color="auto"/>
+            </w:tcBorders>
+            <w:shd w:val="clear" w:color="auto" w:fill="auto"/>
+            <w:noWrap/>
+            <w:vAlign w:val="bottom"/>
+            <w:hideMark/>
+          </w:tcPr>
+          <w:p>
+            <w:pPr>
+              <w:spacing w:after="0" w:line="240" w:lineRule="auto"/>
+              <w:rPr>
+                <w:rFonts w:ascii="Calibri" w:eastAsia="Times New Roman" w:hAnsi="Calibri" w:cs="Calibri"/>
+                <w:color w:val="000000"/>
+                <w:lang w:val="et-EE" w:eastAsia="et-EE"/>
+              </w:rPr>
+            </w:pPr>
+            <w:r>
+              <w:rPr>
+                <w:rFonts w:ascii="Calibri" w:eastAsia="Times New Roman" w:hAnsi="Calibri" w:cs="Calibri"/>
+                <w:color w:val="000000"/>
+                <w:lang w:val="et-EE" w:eastAsia="et-EE"/>
+              </w:rPr>
+              <w:t>data 6</w:t>
+            </w:r>
+          </w:p>
+        </w:tc>
+        <w:tc>
+          <w:tcPr>
+            <w:tcW w:w="960" w:type="dxa"/>
+            <w:tcBorders>
+              <w:top w:val="single" w:sz="4" w:space="0" w:color="auto"/>
+              <w:left w:val="nil"/>
+              <w:bottom w:val="single" w:sz="4" w:space="0" w:color="auto"/>
+              <w:right w:val="single" w:sz="4" w:space="0" w:color="auto"/>
+            </w:tcBorders>
+            <w:shd w:val="clear" w:color="auto" w:fill="auto"/>
+            <w:noWrap/>
+            <w:vAlign w:val="bottom"/>
+            <w:hideMark/>
+          </w:tcPr>
+          <w:p>
+            <w:pPr>
+              <w:spacing w:after="0" w:line="240" w:lineRule="auto"/>
+              <w:rPr>
+                <w:rFonts w:ascii="Calibri" w:eastAsia="Times New Roman" w:hAnsi="Calibri" w:cs="Calibri"/>
+                <w:color w:val="000000"/>
+                <w:lang w:val="et-EE" w:eastAsia="et-EE"/>
+              </w:rPr>
+            </w:pPr>
+            <w:r>
+              <w:rPr>
+                <w:rFonts w:ascii="Calibri" w:eastAsia="Times New Roman" w:hAnsi="Calibri" w:cs="Calibri"/>
+                <w:color w:val="000000"/>
+                <w:lang w:val="et-EE" w:eastAsia="et-EE"/>
+              </w:rPr>
+              <w:t>data 7</w:t>
+            </w:r>
+          </w:p>
+        </w:tc>
+      </w:tr>
+      <w:tr>
+        <w:trPr>
+          <w:trHeight w:val="300"/>
+        </w:trPr>
+        <w:tc>
+          <w:tcPr>
+            <w:tcW w:w="1120" w:type="dxa"/>
+            <w:tcBorders>
+              <w:top w:val="nil"/>
+              <w:left w:val="single" w:sz="4" w:space="0" w:color="auto"/>
+              <w:bottom w:val="single" w:sz="4" w:space="0" w:color="auto"/>
+              <w:right w:val="single" w:sz="4" w:space="0" w:color="auto"/>
+            </w:tcBorders>
+            <w:shd w:val="clear" w:color="auto" w:fill="auto"/>
+            <w:noWrap/>
+            <w:vAlign w:val="bottom"/>
+            <w:hideMark/>
+          </w:tcPr>
+          <w:p>
+            <w:pPr>
+              <w:spacing w:after="0" w:line="240" w:lineRule="auto"/>
+              <w:rPr>
+                <w:rFonts w:ascii="Calibri" w:eastAsia="Times New Roman" w:hAnsi="Calibri" w:cs="Calibri"/>
+                <w:color w:val="000000"/>
+                <w:lang w:val="et-EE" w:eastAsia="et-EE"/>
+              </w:rPr>
+            </w:pPr>
+            <w:r>
+              <w:rPr>
+                <w:rFonts w:ascii="Calibri" w:eastAsia="Times New Roman" w:hAnsi="Calibri" w:cs="Calibri"/>
+                <w:color w:val="000000"/>
+                <w:lang w:val="et-EE" w:eastAsia="et-EE"/>
+              </w:rPr>
+              <w:t>0x02</w:t>
+            </w:r>
+          </w:p>
+        </w:tc>
+        <w:tc>
+          <w:tcPr>
+            <w:tcW w:w="640" w:type="dxa"/>
+            <w:tcBorders>
+              <w:top w:val="nil"/>
+              <w:left w:val="nil"/>
+              <w:bottom w:val="single" w:sz="4" w:space="0" w:color="auto"/>
+              <w:right w:val="single" w:sz="4" w:space="0" w:color="auto"/>
+            </w:tcBorders>
+            <w:shd w:val="clear" w:color="auto" w:fill="auto"/>
+            <w:noWrap/>
+            <w:vAlign w:val="bottom"/>
+            <w:hideMark/>
+          </w:tcPr>
+          <w:p>
+            <w:pPr>
+              <w:spacing w:after="0" w:line="240" w:lineRule="auto"/>
+              <w:rPr>
+                <w:rFonts w:ascii="Calibri" w:eastAsia="Times New Roman" w:hAnsi="Calibri" w:cs="Calibri"/>
+                <w:color w:val="000000"/>
+                <w:lang w:val="et-EE" w:eastAsia="et-EE"/>
+              </w:rPr>
+            </w:pPr>
+            <w:r>
+              <w:rPr>
+                <w:rFonts w:ascii="Calibri" w:eastAsia="Times New Roman" w:hAnsi="Calibri" w:cs="Calibri"/>
+                <w:color w:val="000000"/>
+                <w:lang w:val="et-EE" w:eastAsia="et-EE"/>
+              </w:rPr>
+              <w:t>flags</w:t>
+            </w:r>
+          </w:p>
+        </w:tc>
+        <w:tc>
+          <w:tcPr>
+            <w:tcW w:w="760" w:type="dxa"/>
+            <w:tcBorders>
+              <w:top w:val="nil"/>
+              <w:left w:val="nil"/>
+              <w:bottom w:val="single" w:sz="4" w:space="0" w:color="auto"/>
+              <w:right w:val="single" w:sz="4" w:space="0" w:color="auto"/>
+            </w:tcBorders>
+            <w:shd w:val="clear" w:color="auto" w:fill="auto"/>
+            <w:noWrap/>
+            <w:vAlign w:val="bottom"/>
+            <w:hideMark/>
+          </w:tcPr>
+          <w:p>
+            <w:pPr>
+              <w:spacing w:after="0" w:line="240" w:lineRule="auto"/>
+              <w:rPr>
+                <w:rFonts w:ascii="Calibri" w:eastAsia="Times New Roman" w:hAnsi="Calibri" w:cs="Calibri"/>
+                <w:color w:val="000000"/>
+                <w:lang w:val="et-EE" w:eastAsia="et-EE"/>
+              </w:rPr>
+            </w:pPr>
+            <w:r>
+              <w:rPr>
+                <w:rFonts w:ascii="Calibri" w:eastAsia="Times New Roman" w:hAnsi="Calibri" w:cs="Calibri"/>
+                <w:color w:val="000000"/>
+                <w:lang w:val="et-EE" w:eastAsia="et-EE"/>
+              </w:rPr>
+              <w:t>0x00</w:t>
+            </w:r>
+          </w:p>
+        </w:tc>
+        <w:tc>
+          <w:tcPr>
+            <w:tcW w:w="1920" w:type="dxa"/>
+            <w:gridSpan w:val="2"/>
+            <w:tcBorders>
+              <w:top w:val="single" w:sz="4" w:space="0" w:color="auto"/>
+              <w:left w:val="nil"/>
+              <w:bottom w:val="single" w:sz="4" w:space="0" w:color="auto"/>
+              <w:right w:val="single" w:sz="4" w:space="0" w:color="auto"/>
+            </w:tcBorders>
+            <w:shd w:val="clear" w:color="auto" w:fill="auto"/>
+            <w:noWrap/>
+            <w:vAlign w:val="bottom"/>
+            <w:hideMark/>
+          </w:tcPr>
+          <w:p>
+            <w:pPr>
+              <w:spacing w:after="0" w:line="240" w:lineRule="auto"/>
+              <w:jc w:val="center"/>
+              <w:rPr>
+                <w:rFonts w:ascii="Calibri" w:eastAsia="Times New Roman" w:hAnsi="Calibri" w:cs="Calibri"/>
+                <w:color w:val="000000"/>
+                <w:lang w:val="et-EE" w:eastAsia="et-EE"/>
+              </w:rPr>
+            </w:pPr>
+            <w:r>
+              <w:rPr>
+                <w:rFonts w:ascii="Calibri" w:eastAsia="Times New Roman" w:hAnsi="Calibri" w:cs="Calibri"/>
+                <w:color w:val="000000"/>
+                <w:lang w:val="et-EE" w:eastAsia="et-EE"/>
+              </w:rPr>
+              <w:t>M0 speed</w:t>
+            </w:r>
+          </w:p>
+        </w:tc>
+        <w:tc>
+          <w:tcPr>
+            <w:tcW w:w="1920" w:type="dxa"/>
+            <w:gridSpan w:val="2"/>
+            <w:tcBorders>
+              <w:top w:val="single" w:sz="4" w:space="0" w:color="auto"/>
+              <w:left w:val="nil"/>
+              <w:bottom w:val="single" w:sz="4" w:space="0" w:color="auto"/>
+              <w:right w:val="single" w:sz="4" w:space="0" w:color="auto"/>
+            </w:tcBorders>
+            <w:shd w:val="clear" w:color="auto" w:fill="auto"/>
+            <w:noWrap/>
+            <w:vAlign w:val="bottom"/>
+            <w:hideMark/>
+          </w:tcPr>
+          <w:p>
+            <w:pPr>
+              <w:spacing w:after="0" w:line="240" w:lineRule="auto"/>
+              <w:jc w:val="center"/>
+              <w:rPr>
+                <w:rFonts w:ascii="Calibri" w:eastAsia="Times New Roman" w:hAnsi="Calibri" w:cs="Calibri"/>
+                <w:color w:val="000000"/>
+                <w:lang w:val="et-EE" w:eastAsia="et-EE"/>
+              </w:rPr>
+            </w:pPr>
+            <w:r>
+              <w:rPr>
+                <w:rFonts w:ascii="Calibri" w:eastAsia="Times New Roman" w:hAnsi="Calibri" w:cs="Calibri"/>
+                <w:color w:val="000000"/>
+                <w:lang w:val="et-EE" w:eastAsia="et-EE"/>
+              </w:rPr>
+              <w:t>M1 speed</w:t>
+            </w:r>
+          </w:p>
+        </w:tc>
+        <w:tc>
+          <w:tcPr>
+            <w:tcW w:w="1920" w:type="dxa"/>
+            <w:gridSpan w:val="2"/>
+            <w:tcBorders>
+              <w:top w:val="single" w:sz="4" w:space="0" w:color="auto"/>
+              <w:left w:val="nil"/>
+              <w:bottom w:val="single" w:sz="4" w:space="0" w:color="auto"/>
+              <w:right w:val="single" w:sz="4" w:space="0" w:color="auto"/>
+            </w:tcBorders>
+            <w:shd w:val="clear" w:color="auto" w:fill="auto"/>
+            <w:noWrap/>
+            <w:vAlign w:val="bottom"/>
+            <w:hideMark/>
+          </w:tcPr>
+          <w:p>
+            <w:pPr>
+              <w:spacing w:after="0" w:line="240" w:lineRule="auto"/>
+              <w:jc w:val="center"/>
+              <w:rPr>
+                <w:rFonts w:ascii="Calibri" w:eastAsia="Times New Roman" w:hAnsi="Calibri" w:cs="Calibri"/>
+                <w:color w:val="000000"/>
+                <w:lang w:val="et-EE" w:eastAsia="et-EE"/>
+              </w:rPr>
+            </w:pPr>
+            <w:r>
+              <w:rPr>
+                <w:rFonts w:ascii="Calibri" w:eastAsia="Times New Roman" w:hAnsi="Calibri" w:cs="Calibri"/>
+                <w:color w:val="000000"/>
+                <w:lang w:val="et-EE" w:eastAsia="et-EE"/>
+              </w:rPr>
+              <w:t>M2 speed</w:t>
+            </w:r>
+          </w:p>
+        </w:tc>
+        <w:tc>
+          <w:tcPr>
+            <w:tcW w:w="1920" w:type="dxa"/>
+            <w:gridSpan w:val="2"/>
+            <w:tcBorders>
+              <w:top w:val="single" w:sz="4" w:space="0" w:color="auto"/>
+              <w:left w:val="nil"/>
+              <w:bottom w:val="single" w:sz="4" w:space="0" w:color="auto"/>
+              <w:right w:val="single" w:sz="4" w:space="0" w:color="auto"/>
+            </w:tcBorders>
+            <w:shd w:val="clear" w:color="auto" w:fill="auto"/>
+            <w:noWrap/>
+            <w:vAlign w:val="bottom"/>
+            <w:hideMark/>
+          </w:tcPr>
+          <w:p>
+            <w:pPr>
+              <w:spacing w:after="0" w:line="240" w:lineRule="auto"/>
+              <w:jc w:val="center"/>
+              <w:rPr>
+                <w:rFonts w:ascii="Calibri" w:eastAsia="Times New Roman" w:hAnsi="Calibri" w:cs="Calibri"/>
+                <w:color w:val="000000"/>
+                <w:lang w:val="et-EE" w:eastAsia="et-EE"/>
+              </w:rPr>
+            </w:pPr>
+            <w:r>
+              <w:rPr>
+                <w:rFonts w:ascii="Calibri" w:eastAsia="Times New Roman" w:hAnsi="Calibri" w:cs="Calibri"/>
+                <w:color w:val="000000"/>
+                <w:lang w:val="et-EE" w:eastAsia="et-EE"/>
+              </w:rPr>
+              <w:t>M3 speed</w:t>
+            </w:r>
+          </w:p>
+        </w:tc>
+      </w:tr>
+    </w:tbl>
+    <w:p>
+      <w:pPr>
+        <w:rPr>
+          <w:lang w:val="et-EE"/>
+        </w:rPr>
+      </w:pPr>
+    </w:p>
+    <w:p>
+      <w:pPr>
+        <w:rPr>
+          <w:lang w:val="et-EE"/>
+        </w:rPr>
+      </w:pPr>
+    </w:p>
+    <w:p>
+      <w:pPr>
+        <w:pStyle w:val="Heading3"/>
+        <w:rPr>
+          <w:lang w:val="et-EE"/>
+        </w:rPr>
+      </w:pPr>
+      <w:bookmarkStart w:id="7" w:name="_Toc529258396"/>
+      <w:r>
+        <w:rPr>
+          <w:lang w:val="et-EE"/>
+        </w:rPr>
+        <w:t>Response Codes</w:t>
+      </w:r>
+      <w:bookmarkEnd w:id="7"/>
+    </w:p>
+    <w:p>
+      <w:pPr>
+        <w:rPr>
+          <w:lang w:val="et-EE"/>
+        </w:rPr>
+      </w:pPr>
+    </w:p>
     <w:tbl>
       <w:tblPr>
         <w:tblStyle w:val="TableGrid"/>
@@ -3370,14 +6011,15 @@
         <w:tblLook w:val="04A0" w:firstRow="1" w:lastRow="0" w:firstColumn="1" w:lastColumn="0" w:noHBand="0" w:noVBand="1"/>
       </w:tblPr>
       <w:tblGrid>
-        <w:gridCol w:w="3005"/>
-        <w:gridCol w:w="3005"/>
-        <w:gridCol w:w="3006"/>
+        <w:gridCol w:w="2313"/>
+        <w:gridCol w:w="1998"/>
+        <w:gridCol w:w="2330"/>
+        <w:gridCol w:w="2375"/>
       </w:tblGrid>
       <w:tr>
         <w:tc>
           <w:tcPr>
-            <w:tcW w:w="3005" w:type="dxa"/>
+            <w:tcW w:w="2313" w:type="dxa"/>
           </w:tcPr>
           <w:p>
             <w:pPr>
@@ -3397,7 +6039,7 @@
         </w:tc>
         <w:tc>
           <w:tcPr>
-            <w:tcW w:w="3005" w:type="dxa"/>
+            <w:tcW w:w="1998" w:type="dxa"/>
           </w:tcPr>
           <w:p>
             <w:pPr>
@@ -3406,18 +6048,31 @@
                 <w:lang w:val="et-EE"/>
               </w:rPr>
             </w:pPr>
-            <w:r>
+          </w:p>
+        </w:tc>
+        <w:tc>
+          <w:tcPr>
+            <w:tcW w:w="2330" w:type="dxa"/>
+          </w:tcPr>
+          <w:p>
+            <w:pPr>
               <w:rPr>
                 <w:b/>
                 <w:lang w:val="et-EE"/>
               </w:rPr>
+            </w:pPr>
+            <w:r>
+              <w:rPr>
+                <w:b/>
+                <w:lang w:val="et-EE"/>
+              </w:rPr>
               <w:t>Value</w:t>
             </w:r>
           </w:p>
         </w:tc>
         <w:tc>
           <w:tcPr>
-            <w:tcW w:w="3006" w:type="dxa"/>
+            <w:tcW w:w="2375" w:type="dxa"/>
           </w:tcPr>
           <w:p>
             <w:pPr>
@@ -3439,7 +6094,7 @@
       <w:tr>
         <w:tc>
           <w:tcPr>
-            <w:tcW w:w="3005" w:type="dxa"/>
+            <w:tcW w:w="2313" w:type="dxa"/>
           </w:tcPr>
           <w:p>
             <w:pPr>
@@ -3457,7 +6112,19 @@
         </w:tc>
         <w:tc>
           <w:tcPr>
-            <w:tcW w:w="3005" w:type="dxa"/>
+            <w:tcW w:w="1998" w:type="dxa"/>
+          </w:tcPr>
+          <w:p>
+            <w:pPr>
+              <w:rPr>
+                <w:lang w:val="et-EE"/>
+              </w:rPr>
+            </w:pPr>
+          </w:p>
+        </w:tc>
+        <w:tc>
+          <w:tcPr>
+            <w:tcW w:w="2330" w:type="dxa"/>
           </w:tcPr>
           <w:p>
             <w:pPr>
@@ -3475,7 +6142,7 @@
         </w:tc>
         <w:tc>
           <w:tcPr>
-            <w:tcW w:w="3006" w:type="dxa"/>
+            <w:tcW w:w="2375" w:type="dxa"/>
           </w:tcPr>
           <w:p>
             <w:pPr>
@@ -3495,7 +6162,7 @@
       <w:tr>
         <w:tc>
           <w:tcPr>
-            <w:tcW w:w="3005" w:type="dxa"/>
+            <w:tcW w:w="2313" w:type="dxa"/>
           </w:tcPr>
           <w:p>
             <w:pPr>
@@ -3513,7 +6180,19 @@
         </w:tc>
         <w:tc>
           <w:tcPr>
-            <w:tcW w:w="3005" w:type="dxa"/>
+            <w:tcW w:w="1998" w:type="dxa"/>
+          </w:tcPr>
+          <w:p>
+            <w:pPr>
+              <w:rPr>
+                <w:lang w:val="et-EE"/>
+              </w:rPr>
+            </w:pPr>
+          </w:p>
+        </w:tc>
+        <w:tc>
+          <w:tcPr>
+            <w:tcW w:w="2330" w:type="dxa"/>
           </w:tcPr>
           <w:p>
             <w:pPr>
@@ -3531,7 +6210,7 @@
         </w:tc>
         <w:tc>
           <w:tcPr>
-            <w:tcW w:w="3006" w:type="dxa"/>
+            <w:tcW w:w="2375" w:type="dxa"/>
           </w:tcPr>
           <w:p>
             <w:pPr>
@@ -3551,62 +6230,186 @@
       <w:tr>
         <w:tc>
           <w:tcPr>
-            <w:tcW w:w="3005" w:type="dxa"/>
-          </w:tcPr>
-          <w:p>
-            <w:pPr>
-              <w:rPr>
-                <w:highlight w:val="yellow"/>
-                <w:lang w:val="et-EE"/>
-              </w:rPr>
-            </w:pPr>
-            <w:r>
-              <w:rPr>
-                <w:highlight w:val="yellow"/>
-                <w:lang w:val="et-EE"/>
-              </w:rPr>
-              <w:t>&lt;more codes&gt;</w:t>
-            </w:r>
-          </w:p>
-        </w:tc>
-        <w:tc>
-          <w:tcPr>
-            <w:tcW w:w="3005" w:type="dxa"/>
-          </w:tcPr>
-          <w:p>
-            <w:pPr>
-              <w:rPr>
-                <w:highlight w:val="yellow"/>
-                <w:lang w:val="et-EE"/>
-              </w:rPr>
-            </w:pPr>
-            <w:r>
-              <w:rPr>
-                <w:highlight w:val="yellow"/>
-                <w:lang w:val="et-EE"/>
-              </w:rPr>
-              <w:t>TBD</w:t>
-            </w:r>
-          </w:p>
-        </w:tc>
-        <w:tc>
-          <w:tcPr>
-            <w:tcW w:w="3006" w:type="dxa"/>
-          </w:tcPr>
-          <w:p>
-            <w:pPr>
-              <w:rPr>
-                <w:highlight w:val="yellow"/>
-                <w:lang w:val="et-EE"/>
-              </w:rPr>
-            </w:pPr>
-            <w:r>
-              <w:rPr>
-                <w:highlight w:val="yellow"/>
-                <w:lang w:val="et-EE"/>
-              </w:rPr>
-              <w:t>TBD</w:t>
-            </w:r>
+            <w:tcW w:w="2313" w:type="dxa"/>
+          </w:tcPr>
+          <w:p>
+            <w:pPr>
+              <w:rPr>
+                <w:lang w:val="et-EE"/>
+              </w:rPr>
+            </w:pPr>
+            <w:r>
+              <w:rPr>
+                <w:lang w:val="et-EE"/>
+              </w:rPr>
+              <w:t>0x02</w:t>
+            </w:r>
+          </w:p>
+        </w:tc>
+        <w:tc>
+          <w:tcPr>
+            <w:tcW w:w="1998" w:type="dxa"/>
+          </w:tcPr>
+          <w:p>
+            <w:pPr>
+              <w:rPr>
+                <w:lang w:val="et-EE"/>
+              </w:rPr>
+            </w:pPr>
+          </w:p>
+        </w:tc>
+        <w:tc>
+          <w:tcPr>
+            <w:tcW w:w="2330" w:type="dxa"/>
+          </w:tcPr>
+          <w:p>
+            <w:pPr>
+              <w:rPr>
+                <w:lang w:val="et-EE"/>
+              </w:rPr>
+            </w:pPr>
+            <w:r>
+              <w:rPr>
+                <w:lang w:val="et-EE"/>
+              </w:rPr>
+              <w:t>Unknown Command</w:t>
+            </w:r>
+          </w:p>
+        </w:tc>
+        <w:tc>
+          <w:tcPr>
+            <w:tcW w:w="2375" w:type="dxa"/>
+          </w:tcPr>
+          <w:p>
+            <w:pPr>
+              <w:rPr>
+                <w:lang w:val="et-EE"/>
+              </w:rPr>
+            </w:pPr>
+          </w:p>
+        </w:tc>
+      </w:tr>
+      <w:tr>
+        <w:tc>
+          <w:tcPr>
+            <w:tcW w:w="2313" w:type="dxa"/>
+          </w:tcPr>
+          <w:p>
+            <w:pPr>
+              <w:rPr>
+                <w:lang w:val="et-EE"/>
+              </w:rPr>
+            </w:pPr>
+            <w:r>
+              <w:rPr>
+                <w:lang w:val="et-EE"/>
+              </w:rPr>
+              <w:t>0x03</w:t>
+            </w:r>
+          </w:p>
+        </w:tc>
+        <w:tc>
+          <w:tcPr>
+            <w:tcW w:w="1998" w:type="dxa"/>
+          </w:tcPr>
+          <w:p>
+            <w:pPr>
+              <w:rPr>
+                <w:lang w:val="et-EE"/>
+              </w:rPr>
+            </w:pPr>
+          </w:p>
+        </w:tc>
+        <w:tc>
+          <w:tcPr>
+            <w:tcW w:w="2330" w:type="dxa"/>
+          </w:tcPr>
+          <w:p>
+            <w:pPr>
+              <w:rPr>
+                <w:lang w:val="et-EE"/>
+              </w:rPr>
+            </w:pPr>
+            <w:r>
+              <w:rPr>
+                <w:lang w:val="et-EE"/>
+              </w:rPr>
+              <w:t>Incorrect Format</w:t>
+            </w:r>
+          </w:p>
+        </w:tc>
+        <w:tc>
+          <w:tcPr>
+            <w:tcW w:w="2375" w:type="dxa"/>
+          </w:tcPr>
+          <w:p>
+            <w:pPr>
+              <w:rPr>
+                <w:lang w:val="et-EE"/>
+              </w:rPr>
+            </w:pPr>
+          </w:p>
+        </w:tc>
+      </w:tr>
+      <w:tr>
+        <w:tc>
+          <w:tcPr>
+            <w:tcW w:w="2313" w:type="dxa"/>
+          </w:tcPr>
+          <w:p>
+            <w:pPr>
+              <w:rPr>
+                <w:lang w:val="et-EE"/>
+              </w:rPr>
+            </w:pPr>
+            <w:r>
+              <w:rPr>
+                <w:lang w:val="et-EE"/>
+              </w:rPr>
+              <w:t>0x04</w:t>
+            </w:r>
+          </w:p>
+        </w:tc>
+        <w:tc>
+          <w:tcPr>
+            <w:tcW w:w="1998" w:type="dxa"/>
+          </w:tcPr>
+          <w:p>
+            <w:pPr>
+              <w:rPr>
+                <w:lang w:val="et-EE"/>
+              </w:rPr>
+            </w:pPr>
+          </w:p>
+        </w:tc>
+        <w:tc>
+          <w:tcPr>
+            <w:tcW w:w="2330" w:type="dxa"/>
+          </w:tcPr>
+          <w:p>
+            <w:pPr>
+              <w:rPr>
+                <w:lang w:val="et-EE"/>
+              </w:rPr>
+            </w:pPr>
+            <w:r>
+              <w:rPr>
+                <w:lang w:val="et-EE"/>
+              </w:rPr>
+              <w:t>Checksum Error</w:t>
+            </w:r>
+          </w:p>
+        </w:tc>
+        <w:tc>
+          <w:tcPr>
+            <w:tcW w:w="2375" w:type="dxa"/>
+          </w:tcPr>
+          <w:p>
+            <w:pPr>
+              <w:rPr>
+                <w:lang w:val="et-EE"/>
+              </w:rPr>
+            </w:pPr>
           </w:p>
         </w:tc>
       </w:tr>
@@ -3632,14 +6435,14 @@
           <w:lang w:val="et-EE"/>
         </w:rPr>
       </w:pPr>
-      <w:bookmarkStart w:id="7" w:name="_Toc528743461"/>
+      <w:bookmarkStart w:id="8" w:name="_Toc529258397"/>
       <w:r>
         <w:rPr>
           <w:lang w:val="et-EE"/>
         </w:rPr>
         <w:t>CRC checksum calculation</w:t>
       </w:r>
-      <w:bookmarkEnd w:id="7"/>
+      <w:bookmarkEnd w:id="8"/>
     </w:p>
     <w:p>
       <w:pPr>
@@ -3678,12 +6481,12 @@
       <w:pPr>
         <w:pStyle w:val="Heading1"/>
       </w:pPr>
-      <w:bookmarkStart w:id="8" w:name="_Toc528743462"/>
+      <w:bookmarkStart w:id="9" w:name="_Toc529258398"/>
       <w:r>
         <w:lastRenderedPageBreak/>
         <w:t>Error handling</w:t>
       </w:r>
-      <w:bookmarkEnd w:id="8"/>
+      <w:bookmarkEnd w:id="9"/>
     </w:p>
     <w:p>
       <w:pPr>
@@ -3728,11 +6531,11 @@
       <w:pPr>
         <w:pStyle w:val="Heading1"/>
       </w:pPr>
-      <w:bookmarkStart w:id="9" w:name="_Toc528743463"/>
+      <w:bookmarkStart w:id="10" w:name="_Toc529258399"/>
       <w:r>
         <w:t>Example communication</w:t>
       </w:r>
-      <w:bookmarkEnd w:id="9"/>
+      <w:bookmarkEnd w:id="10"/>
     </w:p>
     <w:p>
       <w:pPr>
@@ -3854,10 +6657,10 @@
     <w:p>
       <w:r>
         <w:object w:dxaOrig="3705" w:dyaOrig="4711" w14:anchorId="1AF19521">
-          <v:shape id="_x0000_i1028" type="#_x0000_t75" style="width:185.15pt;height:235.35pt" o:ole="">
+          <v:shape id="_x0000_i1028" type="#_x0000_t75" style="width:185.25pt;height:235.5pt" o:ole="">
             <v:imagedata r:id="rId14" o:title=""/>
           </v:shape>
-          <o:OLEObject Type="Embed" ProgID="Visio.Drawing.15" ShapeID="_x0000_i1028" DrawAspect="Content" ObjectID="_1602485301" r:id="rId15"/>
+          <o:OLEObject Type="Embed" ProgID="Visio.Drawing.15" ShapeID="_x0000_i1028" DrawAspect="Content" ObjectID="_1603000254" r:id="rId15"/>
         </w:object>
       </w:r>
     </w:p>
@@ -3872,11 +6675,11 @@
       <w:pPr>
         <w:pStyle w:val="Heading1"/>
       </w:pPr>
-      <w:bookmarkStart w:id="10" w:name="_Toc528743464"/>
+      <w:bookmarkStart w:id="11" w:name="_Toc529258400"/>
       <w:r>
         <w:t>Command formats</w:t>
       </w:r>
-      <w:bookmarkEnd w:id="10"/>
+      <w:bookmarkEnd w:id="11"/>
     </w:p>
     <w:p>
       <w:pPr>
@@ -5280,7 +8083,6 @@
     <w:next w:val="Normal"/>
     <w:link w:val="Heading3Char"/>
     <w:uiPriority w:val="9"/>
-    <w:semiHidden/>
     <w:unhideWhenUsed/>
     <w:qFormat/>
     <w:rsid w:val="00A5132B"/>
@@ -5584,7 +8386,6 @@
     <w:basedOn w:val="DefaultParagraphFont"/>
     <w:link w:val="Heading3"/>
     <w:uiPriority w:val="9"/>
-    <w:semiHidden/>
     <w:rsid w:val="00A5132B"/>
     <w:rPr>
       <w:rFonts w:asciiTheme="majorHAnsi" w:eastAsiaTheme="majorEastAsia" w:hAnsiTheme="majorHAnsi" w:cstheme="majorBidi"/>
@@ -5728,6 +8529,19 @@
       <w:color w:val="0563C1" w:themeColor="hyperlink"/>
       <w:u w:val="single"/>
     </w:rPr>
+  </w:style>
+  <w:style w:type="paragraph" w:styleId="TOC3">
+    <w:name w:val="toc 3"/>
+    <w:basedOn w:val="Normal"/>
+    <w:next w:val="Normal"/>
+    <w:autoRedefine/>
+    <w:uiPriority w:val="39"/>
+    <w:unhideWhenUsed/>
+    <w:rsid w:val="00836586"/>
+    <w:pPr>
+      <w:spacing w:after="100"/>
+      <w:ind w:left="440"/>
+    </w:pPr>
   </w:style>
 </w:styles>
 </file>
@@ -6032,7 +8846,7 @@
 </file>
 
 <file path=customXml/itemProps1.xml><?xml version="1.0" encoding="utf-8"?>
-<ds:datastoreItem xmlns:ds="http://schemas.openxmlformats.org/officeDocument/2006/customXml" ds:itemID="{DFB73027-DB90-4AC4-83D7-2A6E21298038}">
+<ds:datastoreItem xmlns:ds="http://schemas.openxmlformats.org/officeDocument/2006/customXml" ds:itemID="{DDC3A755-DD49-45E9-8E98-CF55E78AFFB6}">
   <ds:schemaRefs>
     <ds:schemaRef ds:uri="http://schemas.openxmlformats.org/officeDocument/2006/bibliography"/>
   </ds:schemaRefs>

</xml_diff>